<commit_message>
Actualización de documento de configuración y política de respaldo
</commit_message>
<xml_diff>
--- a/ConfiguracionDBMS.docx
+++ b/ConfiguracionDBMS.docx
@@ -4,7 +4,7 @@
   <w:body>
     <w:p>
       <w:pPr>
-        <w:pStyle w:val="Heading1"/>
+        <w:pStyle w:val="Ttulo1"/>
         <w:rPr>
           <w:b/>
           <w:bCs/>
@@ -45,12 +45,13 @@
         <w:t xml:space="preserve"> y Configuración</w:t>
       </w:r>
     </w:p>
-    <w:p/>
     <w:p>
       <w:pPr>
         <w:rPr>
           <w:b/>
           <w:bCs/>
+          <w:sz w:val="20"/>
+          <w:szCs w:val="20"/>
           <w:u w:val="single"/>
         </w:rPr>
       </w:pPr>
@@ -60,417 +61,908 @@
           <w:bCs/>
           <w:u w:val="single"/>
         </w:rPr>
-        <w:t xml:space="preserve">Configuración del </w:t>
-      </w:r>
-      <w:r>
-        <w:rPr>
-          <w:b/>
-          <w:bCs/>
+        <w:br/>
+      </w:r>
+      <w:r>
+        <w:rPr>
+          <w:b/>
+          <w:bCs/>
+          <w:sz w:val="20"/>
+          <w:szCs w:val="20"/>
           <w:u w:val="single"/>
         </w:rPr>
-        <w:t>DBMS</w:t>
+        <w:t>Configuración del DBMS</w:t>
       </w:r>
     </w:p>
     <w:p>
-      <w:r>
-        <w:rPr>
-          <w:b/>
-          <w:bCs/>
+      <w:pPr>
+        <w:rPr>
+          <w:sz w:val="20"/>
+          <w:szCs w:val="20"/>
+        </w:rPr>
+      </w:pPr>
+      <w:r>
+        <w:rPr>
+          <w:b/>
+          <w:bCs/>
+          <w:sz w:val="20"/>
+          <w:szCs w:val="20"/>
         </w:rPr>
         <w:t>Instancia instalada:</w:t>
       </w:r>
       <w:r>
-        <w:t xml:space="preserve"> </w:t>
-      </w:r>
-      <w:r>
-        <w:t>SQLEXPRESS</w:t>
+        <w:rPr>
+          <w:sz w:val="20"/>
+          <w:szCs w:val="20"/>
+        </w:rPr>
+        <w:t xml:space="preserve"> SQLSERVER_PROD</w:t>
       </w:r>
     </w:p>
     <w:p>
-      <w:r>
-        <w:rPr>
-          <w:b/>
-          <w:bCs/>
+      <w:pPr>
+        <w:rPr>
+          <w:sz w:val="20"/>
+          <w:szCs w:val="20"/>
+        </w:rPr>
+      </w:pPr>
+      <w:r>
+        <w:rPr>
+          <w:b/>
+          <w:bCs/>
+          <w:sz w:val="20"/>
+          <w:szCs w:val="20"/>
         </w:rPr>
         <w:t>Ruta de instalación del motor:</w:t>
       </w:r>
       <w:r>
-        <w:t xml:space="preserve"> </w:t>
-      </w:r>
-      <w:r>
-        <w:t>C:\Program Files\Microsoft SQL Server</w:t>
+        <w:rPr>
+          <w:sz w:val="20"/>
+          <w:szCs w:val="20"/>
+        </w:rPr>
+        <w:t xml:space="preserve"> D:\SQLServer\Instance</w:t>
       </w:r>
     </w:p>
     <w:p>
-      <w:r>
-        <w:rPr>
-          <w:b/>
-          <w:bCs/>
+      <w:pPr>
+        <w:jc w:val="both"/>
+        <w:rPr>
+          <w:sz w:val="20"/>
+          <w:szCs w:val="20"/>
+        </w:rPr>
+      </w:pPr>
+      <w:r>
+        <w:rPr>
+          <w:b/>
+          <w:bCs/>
+          <w:sz w:val="20"/>
+          <w:szCs w:val="20"/>
         </w:rPr>
         <w:t>Collation configurado:</w:t>
       </w:r>
       <w:r>
-        <w:t xml:space="preserve"> </w:t>
-      </w:r>
-      <w:r>
-        <w:t>Latin1_General_CI_AS, adecuado para español y case-insensitive.</w:t>
+        <w:rPr>
+          <w:sz w:val="20"/>
+          <w:szCs w:val="20"/>
+        </w:rPr>
+        <w:t xml:space="preserve"> Latin1_General_CI_AS (compatible con el idioma español y sin distinción entre mayúsculas y minúsculas)</w:t>
       </w:r>
     </w:p>
     <w:p>
-      <w:r>
-        <w:rPr>
-          <w:rFonts w:ascii="Times New Roman" w:hAnsi="Times New Roman" w:cs="Times New Roman"/>
-          <w:b/>
-          <w:bCs/>
-        </w:rPr>
-        <w:t>→</w:t>
-      </w:r>
-      <w:r>
-        <w:rPr>
-          <w:b/>
-          <w:bCs/>
-        </w:rPr>
-        <w:t xml:space="preserve"> </w:t>
-      </w:r>
-      <w:r>
-        <w:rPr>
-          <w:b/>
-          <w:bCs/>
-        </w:rPr>
-        <w:t>Rutas de almacenamiento de archivos de la instancia</w:t>
+      <w:pPr>
+        <w:rPr>
+          <w:b/>
+          <w:bCs/>
+          <w:sz w:val="20"/>
+          <w:szCs w:val="20"/>
+          <w:u w:val="single"/>
+        </w:rPr>
+      </w:pPr>
+      <w:r>
+        <w:rPr>
+          <w:b/>
+          <w:bCs/>
+          <w:sz w:val="20"/>
+          <w:szCs w:val="20"/>
+          <w:u w:val="single"/>
+        </w:rPr>
+        <w:t>Estructura de almacenamiento</w:t>
       </w:r>
     </w:p>
     <w:p>
       <w:pPr>
+        <w:jc w:val="both"/>
+        <w:rPr>
+          <w:sz w:val="20"/>
+          <w:szCs w:val="20"/>
+        </w:rPr>
+      </w:pPr>
+      <w:r>
+        <w:rPr>
+          <w:sz w:val="20"/>
+          <w:szCs w:val="20"/>
+        </w:rPr>
+        <w:t>Con el objetivo de optimizar el rendimiento y facilitar la administración, los distintos tipos de archivos se distribuyen en diferentes unidades de almacenamiento:</w:t>
+      </w:r>
+    </w:p>
+    <w:p>
+      <w:pPr>
         <w:numPr>
           <w:ilvl w:val="0"/>
-          <w:numId w:val="7"/>
+          <w:numId w:val="8"/>
         </w:numPr>
         <w:rPr>
-          <w:lang w:val="en-US"/>
-        </w:rPr>
-      </w:pPr>
-      <w:r>
-        <w:rPr>
-          <w:lang w:val="en-US"/>
-        </w:rPr>
-        <w:t>Archivos de datos:</w:t>
-      </w:r>
-      <w:r>
-        <w:rPr>
-          <w:lang w:val="en-US"/>
-        </w:rPr>
-        <w:br/>
-        <w:t>C:\Program Files\Microsoft SQL Server\MSSQL16.SQLEXPRESS\MSSQL\DATA</w:t>
+          <w:sz w:val="20"/>
+          <w:szCs w:val="20"/>
+        </w:rPr>
+      </w:pPr>
+      <w:r>
+        <w:rPr>
+          <w:b/>
+          <w:bCs/>
+          <w:sz w:val="20"/>
+          <w:szCs w:val="20"/>
+        </w:rPr>
+        <w:t>Archivos de datos (.</w:t>
+      </w:r>
+      <w:proofErr w:type="spellStart"/>
+      <w:r>
+        <w:rPr>
+          <w:b/>
+          <w:bCs/>
+          <w:sz w:val="20"/>
+          <w:szCs w:val="20"/>
+        </w:rPr>
+        <w:t>mdf</w:t>
+      </w:r>
+      <w:proofErr w:type="spellEnd"/>
+      <w:r>
+        <w:rPr>
+          <w:b/>
+          <w:bCs/>
+          <w:sz w:val="20"/>
+          <w:szCs w:val="20"/>
+        </w:rPr>
+        <w:t>, .</w:t>
+      </w:r>
+      <w:proofErr w:type="spellStart"/>
+      <w:r>
+        <w:rPr>
+          <w:b/>
+          <w:bCs/>
+          <w:sz w:val="20"/>
+          <w:szCs w:val="20"/>
+        </w:rPr>
+        <w:t>ndf</w:t>
+      </w:r>
+      <w:proofErr w:type="spellEnd"/>
+      <w:r>
+        <w:rPr>
+          <w:b/>
+          <w:bCs/>
+          <w:sz w:val="20"/>
+          <w:szCs w:val="20"/>
+        </w:rPr>
+        <w:t>):</w:t>
+      </w:r>
+      <w:r>
+        <w:rPr>
+          <w:sz w:val="20"/>
+          <w:szCs w:val="20"/>
+        </w:rPr>
+        <w:t xml:space="preserve"> </w:t>
+      </w:r>
+      <w:r>
+        <w:rPr>
+          <w:sz w:val="20"/>
+          <w:szCs w:val="20"/>
+        </w:rPr>
+        <w:t>E:\SQLData\</w:t>
       </w:r>
     </w:p>
     <w:p>
       <w:pPr>
         <w:numPr>
           <w:ilvl w:val="0"/>
-          <w:numId w:val="7"/>
+          <w:numId w:val="8"/>
         </w:numPr>
         <w:rPr>
-          <w:lang w:val="en-US"/>
-        </w:rPr>
-      </w:pPr>
-      <w:r>
-        <w:rPr>
-          <w:lang w:val="en-US"/>
-        </w:rPr>
-        <w:t>Archivos de respaldo (backup):</w:t>
-      </w:r>
-      <w:r>
-        <w:rPr>
-          <w:lang w:val="en-US"/>
-        </w:rPr>
-        <w:br/>
-        <w:t>C:\Program Files\Microsoft SQL Server\MSSQL16.SQLEXPRESS\MSSQL\Backup</w:t>
+          <w:sz w:val="20"/>
+          <w:szCs w:val="20"/>
+        </w:rPr>
+      </w:pPr>
+      <w:r>
+        <w:rPr>
+          <w:b/>
+          <w:bCs/>
+          <w:sz w:val="20"/>
+          <w:szCs w:val="20"/>
+        </w:rPr>
+        <w:t>Archivos de logs de transacciones (.</w:t>
+      </w:r>
+      <w:proofErr w:type="spellStart"/>
+      <w:r>
+        <w:rPr>
+          <w:b/>
+          <w:bCs/>
+          <w:sz w:val="20"/>
+          <w:szCs w:val="20"/>
+        </w:rPr>
+        <w:t>ldf</w:t>
+      </w:r>
+      <w:proofErr w:type="spellEnd"/>
+      <w:r>
+        <w:rPr>
+          <w:b/>
+          <w:bCs/>
+          <w:sz w:val="20"/>
+          <w:szCs w:val="20"/>
+        </w:rPr>
+        <w:t>):</w:t>
+      </w:r>
+      <w:r>
+        <w:rPr>
+          <w:sz w:val="20"/>
+          <w:szCs w:val="20"/>
+        </w:rPr>
+        <w:t xml:space="preserve"> </w:t>
+      </w:r>
+      <w:r>
+        <w:rPr>
+          <w:sz w:val="20"/>
+          <w:szCs w:val="20"/>
+        </w:rPr>
+        <w:t>F:\SQLLogs\</w:t>
       </w:r>
     </w:p>
     <w:p>
       <w:pPr>
         <w:numPr>
           <w:ilvl w:val="0"/>
-          <w:numId w:val="7"/>
+          <w:numId w:val="8"/>
         </w:numPr>
         <w:rPr>
-          <w:lang w:val="en-US"/>
-        </w:rPr>
-      </w:pPr>
-      <w:r>
-        <w:rPr>
-          <w:lang w:val="en-US"/>
-        </w:rPr>
-        <w:t>Archivos temporales (TempDB):</w:t>
-      </w:r>
-      <w:r>
-        <w:rPr>
-          <w:lang w:val="en-US"/>
-        </w:rPr>
-        <w:br/>
-        <w:t>C:\Program Files\Microsoft SQL Server\MSSQL16.SQLEXPRESS\MSSQL\DATA</w:t>
-      </w:r>
-      <w:r>
-        <w:rPr>
-          <w:lang w:val="en-US"/>
-        </w:rPr>
-        <w:br/>
+          <w:sz w:val="20"/>
+          <w:szCs w:val="20"/>
+        </w:rPr>
+      </w:pPr>
+      <w:r>
+        <w:rPr>
+          <w:b/>
+          <w:bCs/>
+          <w:sz w:val="20"/>
+          <w:szCs w:val="20"/>
+        </w:rPr>
+        <w:t>Archivos de respaldo (</w:t>
+      </w:r>
+      <w:proofErr w:type="spellStart"/>
+      <w:r>
+        <w:rPr>
+          <w:b/>
+          <w:bCs/>
+          <w:sz w:val="20"/>
+          <w:szCs w:val="20"/>
+        </w:rPr>
+        <w:t>Backups</w:t>
+      </w:r>
+      <w:proofErr w:type="spellEnd"/>
+      <w:r>
+        <w:rPr>
+          <w:b/>
+          <w:bCs/>
+          <w:sz w:val="20"/>
+          <w:szCs w:val="20"/>
+        </w:rPr>
+        <w:t>):</w:t>
+      </w:r>
+      <w:r>
+        <w:rPr>
+          <w:sz w:val="20"/>
+          <w:szCs w:val="20"/>
+        </w:rPr>
+        <w:t xml:space="preserve"> </w:t>
+      </w:r>
+      <w:r>
+        <w:rPr>
+          <w:sz w:val="20"/>
+          <w:szCs w:val="20"/>
+        </w:rPr>
+        <w:t>G:\SQLBackups\</w:t>
       </w:r>
     </w:p>
     <w:p>
       <w:pPr>
-        <w:rPr>
-          <w:b/>
-          <w:bCs/>
-        </w:rPr>
-      </w:pPr>
-      <w:r>
-        <w:rPr>
-          <w:rFonts w:ascii="Times New Roman" w:hAnsi="Times New Roman" w:cs="Times New Roman"/>
-          <w:b/>
-          <w:bCs/>
-        </w:rPr>
-        <w:t>→</w:t>
-      </w:r>
-      <w:r>
-        <w:rPr>
-          <w:b/>
-          <w:bCs/>
-        </w:rPr>
-        <w:t xml:space="preserve"> Conectividad y red</w:t>
+        <w:numPr>
+          <w:ilvl w:val="0"/>
+          <w:numId w:val="8"/>
+        </w:numPr>
+        <w:rPr>
+          <w:sz w:val="20"/>
+          <w:szCs w:val="20"/>
+        </w:rPr>
+      </w:pPr>
+      <w:r>
+        <w:rPr>
+          <w:b/>
+          <w:bCs/>
+          <w:sz w:val="20"/>
+          <w:szCs w:val="20"/>
+        </w:rPr>
+        <w:t xml:space="preserve">Base de datos </w:t>
+      </w:r>
+      <w:proofErr w:type="spellStart"/>
+      <w:r>
+        <w:rPr>
+          <w:b/>
+          <w:bCs/>
+          <w:sz w:val="20"/>
+          <w:szCs w:val="20"/>
+        </w:rPr>
+        <w:t>TempDB</w:t>
+      </w:r>
+      <w:proofErr w:type="spellEnd"/>
+      <w:r>
+        <w:rPr>
+          <w:b/>
+          <w:bCs/>
+          <w:sz w:val="20"/>
+          <w:szCs w:val="20"/>
+        </w:rPr>
+        <w:t>:</w:t>
+      </w:r>
+      <w:r>
+        <w:rPr>
+          <w:sz w:val="20"/>
+          <w:szCs w:val="20"/>
+        </w:rPr>
+        <w:t xml:space="preserve"> </w:t>
+      </w:r>
+      <w:r>
+        <w:rPr>
+          <w:sz w:val="20"/>
+          <w:szCs w:val="20"/>
+        </w:rPr>
+        <w:t>Ruta: H:\TempDB\</w:t>
+      </w:r>
+      <w:r>
+        <w:rPr>
+          <w:sz w:val="20"/>
+          <w:szCs w:val="20"/>
+        </w:rPr>
+        <w:br/>
+        <w:t>(Separada para mejorar rendimiento y evitar conflictos de I/O)</w:t>
       </w:r>
     </w:p>
     <w:p>
-      <w:r>
-        <w:rPr>
-          <w:b/>
-          <w:bCs/>
-        </w:rPr>
-        <w:t>Protocolo de red habilitado:</w:t>
-      </w:r>
-      <w:r>
-        <w:t xml:space="preserve"> </w:t>
-      </w:r>
-      <w:r>
-        <w:t>TCP/IP</w:t>
+      <w:pPr>
+        <w:rPr>
+          <w:b/>
+          <w:bCs/>
+          <w:sz w:val="20"/>
+          <w:szCs w:val="20"/>
+          <w:u w:val="single"/>
+        </w:rPr>
+      </w:pPr>
+      <w:r>
+        <w:rPr>
+          <w:b/>
+          <w:bCs/>
+          <w:sz w:val="20"/>
+          <w:szCs w:val="20"/>
+          <w:u w:val="single"/>
+        </w:rPr>
+        <w:t>Conectividad y Red</w:t>
       </w:r>
     </w:p>
     <w:p>
-      <w:r>
-        <w:rPr>
-          <w:b/>
-          <w:bCs/>
-        </w:rPr>
-        <w:t>Puerto de conexión configurado:</w:t>
-      </w:r>
-      <w:r>
-        <w:t xml:space="preserve"> </w:t>
-      </w:r>
-      <w:r>
-        <w:t>1433 (</w:t>
-      </w:r>
-      <w:r>
-        <w:t>default)</w:t>
+      <w:pPr>
+        <w:numPr>
+          <w:ilvl w:val="0"/>
+          <w:numId w:val="9"/>
+        </w:numPr>
+        <w:rPr>
+          <w:sz w:val="20"/>
+          <w:szCs w:val="20"/>
+        </w:rPr>
+      </w:pPr>
+      <w:r>
+        <w:rPr>
+          <w:b/>
+          <w:bCs/>
+          <w:sz w:val="20"/>
+          <w:szCs w:val="20"/>
+        </w:rPr>
+        <w:t>Protocolo de red habilitado:</w:t>
+      </w:r>
+      <w:r>
+        <w:rPr>
+          <w:sz w:val="20"/>
+          <w:szCs w:val="20"/>
+        </w:rPr>
+        <w:t xml:space="preserve"> TCP/IP</w:t>
       </w:r>
     </w:p>
     <w:p>
-      <w:r>
-        <w:rPr>
-          <w:b/>
-          <w:bCs/>
-        </w:rPr>
-        <w:t>Dirección IP escuchada:</w:t>
-      </w:r>
-      <w:r>
-        <w:br/>
-        <w:t>Todas las disponibles (configurado en sección IPAll del protocolo TCP/IP)</w:t>
+      <w:pPr>
+        <w:numPr>
+          <w:ilvl w:val="0"/>
+          <w:numId w:val="9"/>
+        </w:numPr>
+        <w:rPr>
+          <w:sz w:val="20"/>
+          <w:szCs w:val="20"/>
+        </w:rPr>
+      </w:pPr>
+      <w:r>
+        <w:rPr>
+          <w:b/>
+          <w:bCs/>
+          <w:sz w:val="20"/>
+          <w:szCs w:val="20"/>
+        </w:rPr>
+        <w:t>Puerto de escucha:</w:t>
+      </w:r>
+      <w:r>
+        <w:rPr>
+          <w:sz w:val="20"/>
+          <w:szCs w:val="20"/>
+        </w:rPr>
+        <w:t xml:space="preserve"> 1433 (por defecto)</w:t>
       </w:r>
     </w:p>
     <w:p>
-      <w:r>
-        <w:rPr>
-          <w:b/>
-          <w:bCs/>
-        </w:rPr>
-        <w:t>Azure Extension for SQL Server:</w:t>
-      </w:r>
-      <w:r>
-        <w:t xml:space="preserve"> </w:t>
-      </w:r>
-      <w:r>
-        <w:t>Desactivada</w:t>
-      </w:r>
-      <w:r>
-        <w:br/>
+      <w:pPr>
+        <w:numPr>
+          <w:ilvl w:val="0"/>
+          <w:numId w:val="9"/>
+        </w:numPr>
+        <w:jc w:val="both"/>
+        <w:rPr>
+          <w:sz w:val="20"/>
+          <w:szCs w:val="20"/>
+        </w:rPr>
+      </w:pPr>
+      <w:r>
+        <w:rPr>
+          <w:b/>
+          <w:bCs/>
+          <w:sz w:val="20"/>
+          <w:szCs w:val="20"/>
+        </w:rPr>
+        <w:t>Direcciones IP:</w:t>
+      </w:r>
+      <w:r>
+        <w:rPr>
+          <w:sz w:val="20"/>
+          <w:szCs w:val="20"/>
+        </w:rPr>
+        <w:t xml:space="preserve"> Escucha en todas las direcciones disponibles (configuración mediante </w:t>
+      </w:r>
+      <w:proofErr w:type="spellStart"/>
+      <w:r>
+        <w:rPr>
+          <w:sz w:val="20"/>
+          <w:szCs w:val="20"/>
+        </w:rPr>
+        <w:t>IPAll</w:t>
+      </w:r>
+      <w:proofErr w:type="spellEnd"/>
+      <w:r>
+        <w:rPr>
+          <w:sz w:val="20"/>
+          <w:szCs w:val="20"/>
+        </w:rPr>
+        <w:t xml:space="preserve"> del protocolo TCP/IP)</w:t>
       </w:r>
     </w:p>
     <w:p>
       <w:pPr>
-        <w:rPr>
-          <w:b/>
-          <w:bCs/>
-        </w:rPr>
-      </w:pPr>
-      <w:r>
-        <w:rPr>
-          <w:rFonts w:ascii="Times New Roman" w:hAnsi="Times New Roman" w:cs="Times New Roman"/>
-          <w:b/>
-          <w:bCs/>
-        </w:rPr>
-        <w:t>→</w:t>
-      </w:r>
-      <w:r>
-        <w:rPr>
-          <w:b/>
-          <w:bCs/>
-        </w:rPr>
-        <w:t xml:space="preserve"> Seguridad</w:t>
+        <w:numPr>
+          <w:ilvl w:val="0"/>
+          <w:numId w:val="9"/>
+        </w:numPr>
+        <w:jc w:val="both"/>
+        <w:rPr>
+          <w:sz w:val="20"/>
+          <w:szCs w:val="20"/>
+        </w:rPr>
+      </w:pPr>
+      <w:r>
+        <w:rPr>
+          <w:b/>
+          <w:bCs/>
+          <w:sz w:val="20"/>
+          <w:szCs w:val="20"/>
+        </w:rPr>
+        <w:t>Firewall:</w:t>
+      </w:r>
+      <w:r>
+        <w:rPr>
+          <w:sz w:val="20"/>
+          <w:szCs w:val="20"/>
+        </w:rPr>
+        <w:t xml:space="preserve"> Puerto 1433 habilitado exclusivamente para los clientes de la red corporativa</w:t>
       </w:r>
     </w:p>
     <w:p>
-      <w:r>
-        <w:rPr>
-          <w:b/>
-          <w:bCs/>
-        </w:rPr>
-        <w:t>Modo de autenticación:</w:t>
-      </w:r>
-      <w:r>
+      <w:pPr>
+        <w:numPr>
+          <w:ilvl w:val="0"/>
+          <w:numId w:val="9"/>
+        </w:numPr>
+        <w:rPr>
+          <w:sz w:val="20"/>
+          <w:szCs w:val="20"/>
+        </w:rPr>
+      </w:pPr>
+      <w:r>
+        <w:rPr>
+          <w:b/>
+          <w:bCs/>
+          <w:sz w:val="20"/>
+          <w:szCs w:val="20"/>
+        </w:rPr>
+        <w:t xml:space="preserve">Azure </w:t>
+      </w:r>
+      <w:proofErr w:type="spellStart"/>
+      <w:r>
+        <w:rPr>
+          <w:b/>
+          <w:bCs/>
+          <w:sz w:val="20"/>
+          <w:szCs w:val="20"/>
+        </w:rPr>
+        <w:t>Extension</w:t>
+      </w:r>
+      <w:proofErr w:type="spellEnd"/>
+      <w:r>
+        <w:rPr>
+          <w:b/>
+          <w:bCs/>
+          <w:sz w:val="20"/>
+          <w:szCs w:val="20"/>
+        </w:rPr>
         <w:t xml:space="preserve"> </w:t>
       </w:r>
-      <w:r>
-        <w:t>Mixto (Windows Authentication + SQL Server Authentication)</w:t>
+      <w:proofErr w:type="spellStart"/>
+      <w:r>
+        <w:rPr>
+          <w:b/>
+          <w:bCs/>
+          <w:sz w:val="20"/>
+          <w:szCs w:val="20"/>
+        </w:rPr>
+        <w:t>for</w:t>
+      </w:r>
+      <w:proofErr w:type="spellEnd"/>
+      <w:r>
+        <w:rPr>
+          <w:b/>
+          <w:bCs/>
+          <w:sz w:val="20"/>
+          <w:szCs w:val="20"/>
+        </w:rPr>
+        <w:t xml:space="preserve"> SQL Server:</w:t>
+      </w:r>
+      <w:r>
+        <w:rPr>
+          <w:sz w:val="20"/>
+          <w:szCs w:val="20"/>
+        </w:rPr>
+        <w:t xml:space="preserve"> Desactivada</w:t>
       </w:r>
     </w:p>
     <w:p>
-      <w:r>
-        <w:rPr>
-          <w:b/>
-          <w:bCs/>
-        </w:rPr>
-        <w:t>FILESTREAM:</w:t>
-      </w:r>
-      <w:r>
-        <w:t xml:space="preserve"> </w:t>
-      </w:r>
-      <w:r>
-        <w:t>Desactivado</w:t>
-      </w:r>
-      <w:r>
-        <w:br/>
+      <w:pPr>
+        <w:rPr>
+          <w:b/>
+          <w:bCs/>
+          <w:sz w:val="20"/>
+          <w:szCs w:val="20"/>
+          <w:u w:val="single"/>
+        </w:rPr>
+      </w:pPr>
+      <w:r>
+        <w:rPr>
+          <w:b/>
+          <w:bCs/>
+          <w:sz w:val="20"/>
+          <w:szCs w:val="20"/>
+          <w:u w:val="single"/>
+        </w:rPr>
+        <w:t>Seguridad</w:t>
       </w:r>
     </w:p>
     <w:p>
       <w:pPr>
-        <w:rPr>
-          <w:b/>
-          <w:bCs/>
-        </w:rPr>
-      </w:pPr>
-      <w:r>
-        <w:rPr>
-          <w:rFonts w:ascii="Times New Roman" w:hAnsi="Times New Roman" w:cs="Times New Roman"/>
-          <w:b/>
-          <w:bCs/>
-        </w:rPr>
-        <w:t>→</w:t>
-      </w:r>
-      <w:r>
-        <w:rPr>
-          <w:b/>
-          <w:bCs/>
-        </w:rPr>
-        <w:t xml:space="preserve"> Configuración de hardware y rendimiento</w:t>
+        <w:numPr>
+          <w:ilvl w:val="0"/>
+          <w:numId w:val="10"/>
+        </w:numPr>
+        <w:rPr>
+          <w:sz w:val="20"/>
+          <w:szCs w:val="20"/>
+        </w:rPr>
+      </w:pPr>
+      <w:r>
+        <w:rPr>
+          <w:b/>
+          <w:bCs/>
+          <w:sz w:val="20"/>
+          <w:szCs w:val="20"/>
+        </w:rPr>
+        <w:t>Modo de autenticación:</w:t>
+      </w:r>
+      <w:r>
+        <w:rPr>
+          <w:sz w:val="20"/>
+          <w:szCs w:val="20"/>
+        </w:rPr>
+        <w:t xml:space="preserve"> Mixto (Autenticación de Windows + SQL Server)</w:t>
       </w:r>
     </w:p>
     <w:p>
       <w:pPr>
-        <w:rPr>
-          <w:lang w:val="en-US"/>
-        </w:rPr>
-      </w:pPr>
-      <w:r>
-        <w:rPr>
-          <w:b/>
-          <w:bCs/>
-          <w:lang w:val="en-US"/>
-        </w:rPr>
-        <w:t>Max Degree of Parallelism (MaxDOP):</w:t>
-      </w:r>
-      <w:r>
-        <w:rPr>
-          <w:lang w:val="en-US"/>
-        </w:rPr>
-        <w:t xml:space="preserve"> 4</w:t>
-      </w:r>
-      <w:r>
-        <w:rPr>
-          <w:lang w:val="en-US"/>
-        </w:rPr>
-        <w:t xml:space="preserve"> hilos</w:t>
+        <w:numPr>
+          <w:ilvl w:val="0"/>
+          <w:numId w:val="10"/>
+        </w:numPr>
+        <w:rPr>
+          <w:sz w:val="20"/>
+          <w:szCs w:val="20"/>
+        </w:rPr>
+      </w:pPr>
+      <w:r>
+        <w:rPr>
+          <w:b/>
+          <w:bCs/>
+          <w:sz w:val="20"/>
+          <w:szCs w:val="20"/>
+        </w:rPr>
+        <w:t>FILESTREAM:</w:t>
+      </w:r>
+      <w:r>
+        <w:rPr>
+          <w:sz w:val="20"/>
+          <w:szCs w:val="20"/>
+        </w:rPr>
+        <w:t xml:space="preserve"> Desactivado (no requerido en esta implementación)</w:t>
       </w:r>
     </w:p>
     <w:p>
-      <w:r>
-        <w:rPr>
-          <w:b/>
-          <w:bCs/>
-        </w:rPr>
-        <w:t>Memoria total asignada al motor SQL Server:</w:t>
-      </w:r>
-      <w:r>
-        <w:t xml:space="preserve"> 8</w:t>
-      </w:r>
-      <w:r>
-        <w:t xml:space="preserve"> GB</w:t>
-      </w:r>
-      <w:r>
-        <w:br/>
+      <w:pPr>
+        <w:numPr>
+          <w:ilvl w:val="0"/>
+          <w:numId w:val="10"/>
+        </w:numPr>
+        <w:rPr>
+          <w:sz w:val="20"/>
+          <w:szCs w:val="20"/>
+        </w:rPr>
+      </w:pPr>
+      <w:r>
+        <w:rPr>
+          <w:b/>
+          <w:bCs/>
+          <w:sz w:val="20"/>
+          <w:szCs w:val="20"/>
+        </w:rPr>
+        <w:t>Política de contraseñas:</w:t>
+      </w:r>
+      <w:r>
+        <w:rPr>
+          <w:sz w:val="20"/>
+          <w:szCs w:val="20"/>
+        </w:rPr>
+        <w:t xml:space="preserve"> Forzada mediante reglas de complejidad y vencimiento</w:t>
       </w:r>
     </w:p>
     <w:p>
       <w:pPr>
-        <w:rPr>
-          <w:b/>
-          <w:bCs/>
-        </w:rPr>
-      </w:pPr>
-      <w:r>
-        <w:rPr>
-          <w:rFonts w:ascii="Times New Roman" w:hAnsi="Times New Roman" w:cs="Times New Roman"/>
-          <w:b/>
-          <w:bCs/>
-        </w:rPr>
-        <w:t>→</w:t>
-      </w:r>
-      <w:r>
-        <w:rPr>
-          <w:b/>
-          <w:bCs/>
-        </w:rPr>
-        <w:t xml:space="preserve"> Proveedores externos</w:t>
+        <w:numPr>
+          <w:ilvl w:val="0"/>
+          <w:numId w:val="10"/>
+        </w:numPr>
+        <w:rPr>
+          <w:sz w:val="20"/>
+          <w:szCs w:val="20"/>
+        </w:rPr>
+      </w:pPr>
+      <w:r>
+        <w:rPr>
+          <w:b/>
+          <w:bCs/>
+          <w:sz w:val="20"/>
+          <w:szCs w:val="20"/>
+        </w:rPr>
+        <w:t>Accesos remotos:</w:t>
+      </w:r>
+      <w:r>
+        <w:rPr>
+          <w:sz w:val="20"/>
+          <w:szCs w:val="20"/>
+        </w:rPr>
+        <w:t xml:space="preserve"> Limitados a usuarios autorizados dentro del dominio corporativo</w:t>
       </w:r>
     </w:p>
     <w:p>
       <w:pPr>
-        <w:jc w:val="both"/>
-      </w:pPr>
-      <w:r>
-        <w:rPr>
-          <w:b/>
-          <w:bCs/>
-        </w:rPr>
-        <w:t>Microsoft.ACE.OLEDB.16.0:</w:t>
-      </w:r>
-      <w:r>
-        <w:t xml:space="preserve"> </w:t>
-      </w:r>
-      <w:r>
-        <w:t>Instalado para permitir integración futura con fuentes de datos externas como Excel o Access si fuese necesario.</w:t>
+        <w:rPr>
+          <w:b/>
+          <w:bCs/>
+          <w:sz w:val="20"/>
+          <w:szCs w:val="20"/>
+          <w:u w:val="single"/>
+        </w:rPr>
+      </w:pPr>
+      <w:r>
+        <w:rPr>
+          <w:b/>
+          <w:bCs/>
+          <w:sz w:val="20"/>
+          <w:szCs w:val="20"/>
+          <w:u w:val="single"/>
+        </w:rPr>
+        <w:t>Rendimiento y recursos asignados</w:t>
       </w:r>
     </w:p>
-    <w:p/>
+    <w:p>
+      <w:pPr>
+        <w:numPr>
+          <w:ilvl w:val="0"/>
+          <w:numId w:val="11"/>
+        </w:numPr>
+        <w:rPr>
+          <w:sz w:val="20"/>
+          <w:szCs w:val="20"/>
+          <w:lang w:val="en-US"/>
+        </w:rPr>
+      </w:pPr>
+      <w:r>
+        <w:rPr>
+          <w:b/>
+          <w:bCs/>
+          <w:sz w:val="20"/>
+          <w:szCs w:val="20"/>
+          <w:lang w:val="en-US"/>
+        </w:rPr>
+        <w:t>Max Degree of Parallelism (</w:t>
+      </w:r>
+      <w:proofErr w:type="spellStart"/>
+      <w:r>
+        <w:rPr>
+          <w:b/>
+          <w:bCs/>
+          <w:sz w:val="20"/>
+          <w:szCs w:val="20"/>
+          <w:lang w:val="en-US"/>
+        </w:rPr>
+        <w:t>MaxDOP</w:t>
+      </w:r>
+      <w:proofErr w:type="spellEnd"/>
+      <w:r>
+        <w:rPr>
+          <w:b/>
+          <w:bCs/>
+          <w:sz w:val="20"/>
+          <w:szCs w:val="20"/>
+          <w:lang w:val="en-US"/>
+        </w:rPr>
+        <w:t>):</w:t>
+      </w:r>
+      <w:r>
+        <w:rPr>
+          <w:sz w:val="20"/>
+          <w:szCs w:val="20"/>
+          <w:lang w:val="en-US"/>
+        </w:rPr>
+        <w:t xml:space="preserve"> 4</w:t>
+      </w:r>
+    </w:p>
+    <w:p>
+      <w:pPr>
+        <w:numPr>
+          <w:ilvl w:val="0"/>
+          <w:numId w:val="11"/>
+        </w:numPr>
+        <w:rPr>
+          <w:sz w:val="20"/>
+          <w:szCs w:val="20"/>
+        </w:rPr>
+      </w:pPr>
+      <w:r>
+        <w:rPr>
+          <w:b/>
+          <w:bCs/>
+          <w:sz w:val="20"/>
+          <w:szCs w:val="20"/>
+        </w:rPr>
+        <w:t>Memoria asignada al motor:</w:t>
+      </w:r>
+      <w:r>
+        <w:rPr>
+          <w:sz w:val="20"/>
+          <w:szCs w:val="20"/>
+        </w:rPr>
+        <w:t xml:space="preserve"> 8 GB (con posibilidad de escalar según crecimiento de la base de datos)</w:t>
+      </w:r>
+    </w:p>
+    <w:p>
+      <w:pPr>
+        <w:numPr>
+          <w:ilvl w:val="0"/>
+          <w:numId w:val="11"/>
+        </w:numPr>
+        <w:rPr>
+          <w:sz w:val="20"/>
+          <w:szCs w:val="20"/>
+        </w:rPr>
+      </w:pPr>
+      <w:r>
+        <w:rPr>
+          <w:b/>
+          <w:bCs/>
+          <w:sz w:val="20"/>
+          <w:szCs w:val="20"/>
+        </w:rPr>
+        <w:t>Prioridad del servicio:</w:t>
+      </w:r>
+      <w:r>
+        <w:rPr>
+          <w:sz w:val="20"/>
+          <w:szCs w:val="20"/>
+        </w:rPr>
+        <w:t xml:space="preserve"> Alta (configurado como servicio crítico en el servidor)</w:t>
+      </w:r>
+    </w:p>
+    <w:p>
+      <w:pPr>
+        <w:rPr>
+          <w:b/>
+          <w:bCs/>
+          <w:sz w:val="20"/>
+          <w:szCs w:val="20"/>
+          <w:u w:val="single"/>
+        </w:rPr>
+      </w:pPr>
+      <w:r>
+        <w:rPr>
+          <w:b/>
+          <w:bCs/>
+          <w:sz w:val="20"/>
+          <w:szCs w:val="20"/>
+          <w:u w:val="single"/>
+        </w:rPr>
+        <w:t>Integración con fuentes externas</w:t>
+      </w:r>
+    </w:p>
+    <w:p>
+      <w:pPr>
+        <w:numPr>
+          <w:ilvl w:val="0"/>
+          <w:numId w:val="12"/>
+        </w:numPr>
+        <w:rPr>
+          <w:sz w:val="20"/>
+          <w:szCs w:val="20"/>
+        </w:rPr>
+      </w:pPr>
+      <w:r>
+        <w:rPr>
+          <w:b/>
+          <w:bCs/>
+          <w:sz w:val="20"/>
+          <w:szCs w:val="20"/>
+        </w:rPr>
+        <w:t>Proveedor OLEDB instalado:</w:t>
+      </w:r>
+      <w:r>
+        <w:rPr>
+          <w:sz w:val="20"/>
+          <w:szCs w:val="20"/>
+        </w:rPr>
+        <w:t xml:space="preserve"> Microsoft.ACE.OLEDB.16.0</w:t>
+      </w:r>
+    </w:p>
     <w:sectPr>
       <w:pgSz w:w="11906" w:h="16838"/>
       <w:pgMar w:top="1417" w:right="1701" w:bottom="1417" w:left="1701" w:header="708" w:footer="708" w:gutter="0"/>
@@ -490,6 +982,304 @@
 <file path=word/numbering.xml><?xml version="1.0" encoding="utf-8"?>
 <w:numbering xmlns:wpc="http://schemas.microsoft.com/office/word/2010/wordprocessingCanvas" xmlns:cx="http://schemas.microsoft.com/office/drawing/2014/chartex" xmlns:cx1="http://schemas.microsoft.com/office/drawing/2015/9/8/chartex" xmlns:cx2="http://schemas.microsoft.com/office/drawing/2015/10/21/chartex" xmlns:cx3="http://schemas.microsoft.com/office/drawing/2016/5/9/chartex" xmlns:cx4="http://schemas.microsoft.com/office/drawing/2016/5/10/chartex" xmlns:cx5="http://schemas.microsoft.com/office/drawing/2016/5/11/chartex" xmlns:cx6="http://schemas.microsoft.com/office/drawing/2016/5/12/chartex" xmlns:cx7="http://schemas.microsoft.com/office/drawing/2016/5/13/chartex" xmlns:cx8="http://schemas.microsoft.com/office/drawing/2016/5/14/chartex" xmlns:mc="http://schemas.openxmlformats.org/markup-compatibility/2006" xmlns:aink="http://schemas.microsoft.com/office/drawing/2016/ink" xmlns:am3d="http://schemas.microsoft.com/office/drawing/2017/model3d" xmlns:o="urn:schemas-microsoft-com:office:office" xmlns:oel="http://schemas.microsoft.com/office/2019/extlst" xmlns:r="http://schemas.openxmlformats.org/officeDocument/2006/relationships" xmlns:m="http://schemas.openxmlformats.org/officeDocument/2006/math" xmlns:v="urn:schemas-microsoft-com:vml" xmlns:wp14="http://schemas.microsoft.com/office/word/2010/wordprocessingDrawing" xmlns:wp="http://schemas.openxmlformats.org/drawingml/2006/wordprocessingDrawing" xmlns:w10="urn:schemas-microsoft-com:office:word" xmlns:w="http://schemas.openxmlformats.org/wordprocessingml/2006/main" xmlns:w14="http://schemas.microsoft.com/office/word/2010/wordml" xmlns:w15="http://schemas.microsoft.com/office/word/2012/wordml" xmlns:w16cex="http://schemas.microsoft.com/office/word/2018/wordml/cex" xmlns:w16cid="http://schemas.microsoft.com/office/word/2016/wordml/cid" xmlns:w16="http://schemas.microsoft.com/office/word/2018/wordml" xmlns:w16du="http://schemas.microsoft.com/office/word/2023/wordml/word16du" xmlns:w16sdtdh="http://schemas.microsoft.com/office/word/2020/wordml/sdtdatahash" xmlns:w16sdtfl="http://schemas.microsoft.com/office/word/2024/wordml/sdtformatlock" xmlns:w16se="http://schemas.microsoft.com/office/word/2015/wordml/symex" xmlns:wpg="http://schemas.microsoft.com/office/word/2010/wordprocessingGroup" xmlns:wpi="http://schemas.microsoft.com/office/word/2010/wordprocessingInk" xmlns:wne="http://schemas.microsoft.com/office/word/2006/wordml" xmlns:wps="http://schemas.microsoft.com/office/word/2010/wordprocessingShape" mc:Ignorable="w14 w15 w16se w16cid w16 w16cex w16sdtdh w16sdtfl w16du wp14">
   <w:abstractNum w:abstractNumId="0" w15:restartNumberingAfterBreak="0">
+    <w:nsid w:val="11826A8F"/>
+    <w:multiLevelType w:val="multilevel"/>
+    <w:tmpl w:val="6C4AAA92"/>
+    <w:lvl w:ilvl="0">
+      <w:start w:val="1"/>
+      <w:numFmt w:val="bullet"/>
+      <w:lvlText w:val=""/>
+      <w:lvlJc w:val="left"/>
+      <w:pPr>
+        <w:tabs>
+          <w:tab w:val="num" w:pos="720"/>
+        </w:tabs>
+        <w:ind w:left="720" w:hanging="360"/>
+      </w:pPr>
+      <w:rPr>
+        <w:rFonts w:ascii="Symbol" w:hAnsi="Symbol" w:hint="default"/>
+        <w:sz w:val="20"/>
+      </w:rPr>
+    </w:lvl>
+    <w:lvl w:ilvl="1" w:tentative="1">
+      <w:start w:val="1"/>
+      <w:numFmt w:val="bullet"/>
+      <w:lvlText w:val="o"/>
+      <w:lvlJc w:val="left"/>
+      <w:pPr>
+        <w:tabs>
+          <w:tab w:val="num" w:pos="1440"/>
+        </w:tabs>
+        <w:ind w:left="1440" w:hanging="360"/>
+      </w:pPr>
+      <w:rPr>
+        <w:rFonts w:ascii="Courier New" w:hAnsi="Courier New" w:hint="default"/>
+        <w:sz w:val="20"/>
+      </w:rPr>
+    </w:lvl>
+    <w:lvl w:ilvl="2" w:tentative="1">
+      <w:start w:val="1"/>
+      <w:numFmt w:val="bullet"/>
+      <w:lvlText w:val=""/>
+      <w:lvlJc w:val="left"/>
+      <w:pPr>
+        <w:tabs>
+          <w:tab w:val="num" w:pos="2160"/>
+        </w:tabs>
+        <w:ind w:left="2160" w:hanging="360"/>
+      </w:pPr>
+      <w:rPr>
+        <w:rFonts w:ascii="Wingdings" w:hAnsi="Wingdings" w:hint="default"/>
+        <w:sz w:val="20"/>
+      </w:rPr>
+    </w:lvl>
+    <w:lvl w:ilvl="3" w:tentative="1">
+      <w:start w:val="1"/>
+      <w:numFmt w:val="bullet"/>
+      <w:lvlText w:val=""/>
+      <w:lvlJc w:val="left"/>
+      <w:pPr>
+        <w:tabs>
+          <w:tab w:val="num" w:pos="2880"/>
+        </w:tabs>
+        <w:ind w:left="2880" w:hanging="360"/>
+      </w:pPr>
+      <w:rPr>
+        <w:rFonts w:ascii="Wingdings" w:hAnsi="Wingdings" w:hint="default"/>
+        <w:sz w:val="20"/>
+      </w:rPr>
+    </w:lvl>
+    <w:lvl w:ilvl="4" w:tentative="1">
+      <w:start w:val="1"/>
+      <w:numFmt w:val="bullet"/>
+      <w:lvlText w:val=""/>
+      <w:lvlJc w:val="left"/>
+      <w:pPr>
+        <w:tabs>
+          <w:tab w:val="num" w:pos="3600"/>
+        </w:tabs>
+        <w:ind w:left="3600" w:hanging="360"/>
+      </w:pPr>
+      <w:rPr>
+        <w:rFonts w:ascii="Wingdings" w:hAnsi="Wingdings" w:hint="default"/>
+        <w:sz w:val="20"/>
+      </w:rPr>
+    </w:lvl>
+    <w:lvl w:ilvl="5" w:tentative="1">
+      <w:start w:val="1"/>
+      <w:numFmt w:val="bullet"/>
+      <w:lvlText w:val=""/>
+      <w:lvlJc w:val="left"/>
+      <w:pPr>
+        <w:tabs>
+          <w:tab w:val="num" w:pos="4320"/>
+        </w:tabs>
+        <w:ind w:left="4320" w:hanging="360"/>
+      </w:pPr>
+      <w:rPr>
+        <w:rFonts w:ascii="Wingdings" w:hAnsi="Wingdings" w:hint="default"/>
+        <w:sz w:val="20"/>
+      </w:rPr>
+    </w:lvl>
+    <w:lvl w:ilvl="6" w:tentative="1">
+      <w:start w:val="1"/>
+      <w:numFmt w:val="bullet"/>
+      <w:lvlText w:val=""/>
+      <w:lvlJc w:val="left"/>
+      <w:pPr>
+        <w:tabs>
+          <w:tab w:val="num" w:pos="5040"/>
+        </w:tabs>
+        <w:ind w:left="5040" w:hanging="360"/>
+      </w:pPr>
+      <w:rPr>
+        <w:rFonts w:ascii="Wingdings" w:hAnsi="Wingdings" w:hint="default"/>
+        <w:sz w:val="20"/>
+      </w:rPr>
+    </w:lvl>
+    <w:lvl w:ilvl="7" w:tentative="1">
+      <w:start w:val="1"/>
+      <w:numFmt w:val="bullet"/>
+      <w:lvlText w:val=""/>
+      <w:lvlJc w:val="left"/>
+      <w:pPr>
+        <w:tabs>
+          <w:tab w:val="num" w:pos="5760"/>
+        </w:tabs>
+        <w:ind w:left="5760" w:hanging="360"/>
+      </w:pPr>
+      <w:rPr>
+        <w:rFonts w:ascii="Wingdings" w:hAnsi="Wingdings" w:hint="default"/>
+        <w:sz w:val="20"/>
+      </w:rPr>
+    </w:lvl>
+    <w:lvl w:ilvl="8" w:tentative="1">
+      <w:start w:val="1"/>
+      <w:numFmt w:val="bullet"/>
+      <w:lvlText w:val=""/>
+      <w:lvlJc w:val="left"/>
+      <w:pPr>
+        <w:tabs>
+          <w:tab w:val="num" w:pos="6480"/>
+        </w:tabs>
+        <w:ind w:left="6480" w:hanging="360"/>
+      </w:pPr>
+      <w:rPr>
+        <w:rFonts w:ascii="Wingdings" w:hAnsi="Wingdings" w:hint="default"/>
+        <w:sz w:val="20"/>
+      </w:rPr>
+    </w:lvl>
+  </w:abstractNum>
+  <w:abstractNum w:abstractNumId="1" w15:restartNumberingAfterBreak="0">
+    <w:nsid w:val="118F465F"/>
+    <w:multiLevelType w:val="multilevel"/>
+    <w:tmpl w:val="C8029BBC"/>
+    <w:lvl w:ilvl="0">
+      <w:start w:val="1"/>
+      <w:numFmt w:val="bullet"/>
+      <w:lvlText w:val=""/>
+      <w:lvlJc w:val="left"/>
+      <w:pPr>
+        <w:tabs>
+          <w:tab w:val="num" w:pos="720"/>
+        </w:tabs>
+        <w:ind w:left="720" w:hanging="360"/>
+      </w:pPr>
+      <w:rPr>
+        <w:rFonts w:ascii="Symbol" w:hAnsi="Symbol" w:hint="default"/>
+        <w:sz w:val="20"/>
+      </w:rPr>
+    </w:lvl>
+    <w:lvl w:ilvl="1" w:tentative="1">
+      <w:start w:val="1"/>
+      <w:numFmt w:val="bullet"/>
+      <w:lvlText w:val="o"/>
+      <w:lvlJc w:val="left"/>
+      <w:pPr>
+        <w:tabs>
+          <w:tab w:val="num" w:pos="1440"/>
+        </w:tabs>
+        <w:ind w:left="1440" w:hanging="360"/>
+      </w:pPr>
+      <w:rPr>
+        <w:rFonts w:ascii="Courier New" w:hAnsi="Courier New" w:hint="default"/>
+        <w:sz w:val="20"/>
+      </w:rPr>
+    </w:lvl>
+    <w:lvl w:ilvl="2" w:tentative="1">
+      <w:start w:val="1"/>
+      <w:numFmt w:val="bullet"/>
+      <w:lvlText w:val=""/>
+      <w:lvlJc w:val="left"/>
+      <w:pPr>
+        <w:tabs>
+          <w:tab w:val="num" w:pos="2160"/>
+        </w:tabs>
+        <w:ind w:left="2160" w:hanging="360"/>
+      </w:pPr>
+      <w:rPr>
+        <w:rFonts w:ascii="Wingdings" w:hAnsi="Wingdings" w:hint="default"/>
+        <w:sz w:val="20"/>
+      </w:rPr>
+    </w:lvl>
+    <w:lvl w:ilvl="3" w:tentative="1">
+      <w:start w:val="1"/>
+      <w:numFmt w:val="bullet"/>
+      <w:lvlText w:val=""/>
+      <w:lvlJc w:val="left"/>
+      <w:pPr>
+        <w:tabs>
+          <w:tab w:val="num" w:pos="2880"/>
+        </w:tabs>
+        <w:ind w:left="2880" w:hanging="360"/>
+      </w:pPr>
+      <w:rPr>
+        <w:rFonts w:ascii="Wingdings" w:hAnsi="Wingdings" w:hint="default"/>
+        <w:sz w:val="20"/>
+      </w:rPr>
+    </w:lvl>
+    <w:lvl w:ilvl="4" w:tentative="1">
+      <w:start w:val="1"/>
+      <w:numFmt w:val="bullet"/>
+      <w:lvlText w:val=""/>
+      <w:lvlJc w:val="left"/>
+      <w:pPr>
+        <w:tabs>
+          <w:tab w:val="num" w:pos="3600"/>
+        </w:tabs>
+        <w:ind w:left="3600" w:hanging="360"/>
+      </w:pPr>
+      <w:rPr>
+        <w:rFonts w:ascii="Wingdings" w:hAnsi="Wingdings" w:hint="default"/>
+        <w:sz w:val="20"/>
+      </w:rPr>
+    </w:lvl>
+    <w:lvl w:ilvl="5" w:tentative="1">
+      <w:start w:val="1"/>
+      <w:numFmt w:val="bullet"/>
+      <w:lvlText w:val=""/>
+      <w:lvlJc w:val="left"/>
+      <w:pPr>
+        <w:tabs>
+          <w:tab w:val="num" w:pos="4320"/>
+        </w:tabs>
+        <w:ind w:left="4320" w:hanging="360"/>
+      </w:pPr>
+      <w:rPr>
+        <w:rFonts w:ascii="Wingdings" w:hAnsi="Wingdings" w:hint="default"/>
+        <w:sz w:val="20"/>
+      </w:rPr>
+    </w:lvl>
+    <w:lvl w:ilvl="6" w:tentative="1">
+      <w:start w:val="1"/>
+      <w:numFmt w:val="bullet"/>
+      <w:lvlText w:val=""/>
+      <w:lvlJc w:val="left"/>
+      <w:pPr>
+        <w:tabs>
+          <w:tab w:val="num" w:pos="5040"/>
+        </w:tabs>
+        <w:ind w:left="5040" w:hanging="360"/>
+      </w:pPr>
+      <w:rPr>
+        <w:rFonts w:ascii="Wingdings" w:hAnsi="Wingdings" w:hint="default"/>
+        <w:sz w:val="20"/>
+      </w:rPr>
+    </w:lvl>
+    <w:lvl w:ilvl="7" w:tentative="1">
+      <w:start w:val="1"/>
+      <w:numFmt w:val="bullet"/>
+      <w:lvlText w:val=""/>
+      <w:lvlJc w:val="left"/>
+      <w:pPr>
+        <w:tabs>
+          <w:tab w:val="num" w:pos="5760"/>
+        </w:tabs>
+        <w:ind w:left="5760" w:hanging="360"/>
+      </w:pPr>
+      <w:rPr>
+        <w:rFonts w:ascii="Wingdings" w:hAnsi="Wingdings" w:hint="default"/>
+        <w:sz w:val="20"/>
+      </w:rPr>
+    </w:lvl>
+    <w:lvl w:ilvl="8" w:tentative="1">
+      <w:start w:val="1"/>
+      <w:numFmt w:val="bullet"/>
+      <w:lvlText w:val=""/>
+      <w:lvlJc w:val="left"/>
+      <w:pPr>
+        <w:tabs>
+          <w:tab w:val="num" w:pos="6480"/>
+        </w:tabs>
+        <w:ind w:left="6480" w:hanging="360"/>
+      </w:pPr>
+      <w:rPr>
+        <w:rFonts w:ascii="Wingdings" w:hAnsi="Wingdings" w:hint="default"/>
+        <w:sz w:val="20"/>
+      </w:rPr>
+    </w:lvl>
+  </w:abstractNum>
+  <w:abstractNum w:abstractNumId="2" w15:restartNumberingAfterBreak="0">
     <w:nsid w:val="1D2F3847"/>
     <w:multiLevelType w:val="hybridMultilevel"/>
     <w:tmpl w:val="78F4CB1C"/>
@@ -602,7 +1392,7 @@
       </w:rPr>
     </w:lvl>
   </w:abstractNum>
-  <w:abstractNum w:abstractNumId="1" w15:restartNumberingAfterBreak="0">
+  <w:abstractNum w:abstractNumId="3" w15:restartNumberingAfterBreak="0">
     <w:nsid w:val="2A193E7E"/>
     <w:multiLevelType w:val="multilevel"/>
     <w:tmpl w:val="5BA2AE60"/>
@@ -751,7 +1541,156 @@
       </w:rPr>
     </w:lvl>
   </w:abstractNum>
-  <w:abstractNum w:abstractNumId="2" w15:restartNumberingAfterBreak="0">
+  <w:abstractNum w:abstractNumId="4" w15:restartNumberingAfterBreak="0">
+    <w:nsid w:val="2D280F0F"/>
+    <w:multiLevelType w:val="multilevel"/>
+    <w:tmpl w:val="D8304786"/>
+    <w:lvl w:ilvl="0">
+      <w:start w:val="1"/>
+      <w:numFmt w:val="bullet"/>
+      <w:lvlText w:val=""/>
+      <w:lvlJc w:val="left"/>
+      <w:pPr>
+        <w:tabs>
+          <w:tab w:val="num" w:pos="720"/>
+        </w:tabs>
+        <w:ind w:left="720" w:hanging="360"/>
+      </w:pPr>
+      <w:rPr>
+        <w:rFonts w:ascii="Symbol" w:hAnsi="Symbol" w:hint="default"/>
+        <w:sz w:val="20"/>
+      </w:rPr>
+    </w:lvl>
+    <w:lvl w:ilvl="1" w:tentative="1">
+      <w:start w:val="1"/>
+      <w:numFmt w:val="bullet"/>
+      <w:lvlText w:val="o"/>
+      <w:lvlJc w:val="left"/>
+      <w:pPr>
+        <w:tabs>
+          <w:tab w:val="num" w:pos="1440"/>
+        </w:tabs>
+        <w:ind w:left="1440" w:hanging="360"/>
+      </w:pPr>
+      <w:rPr>
+        <w:rFonts w:ascii="Courier New" w:hAnsi="Courier New" w:hint="default"/>
+        <w:sz w:val="20"/>
+      </w:rPr>
+    </w:lvl>
+    <w:lvl w:ilvl="2" w:tentative="1">
+      <w:start w:val="1"/>
+      <w:numFmt w:val="bullet"/>
+      <w:lvlText w:val=""/>
+      <w:lvlJc w:val="left"/>
+      <w:pPr>
+        <w:tabs>
+          <w:tab w:val="num" w:pos="2160"/>
+        </w:tabs>
+        <w:ind w:left="2160" w:hanging="360"/>
+      </w:pPr>
+      <w:rPr>
+        <w:rFonts w:ascii="Wingdings" w:hAnsi="Wingdings" w:hint="default"/>
+        <w:sz w:val="20"/>
+      </w:rPr>
+    </w:lvl>
+    <w:lvl w:ilvl="3" w:tentative="1">
+      <w:start w:val="1"/>
+      <w:numFmt w:val="bullet"/>
+      <w:lvlText w:val=""/>
+      <w:lvlJc w:val="left"/>
+      <w:pPr>
+        <w:tabs>
+          <w:tab w:val="num" w:pos="2880"/>
+        </w:tabs>
+        <w:ind w:left="2880" w:hanging="360"/>
+      </w:pPr>
+      <w:rPr>
+        <w:rFonts w:ascii="Wingdings" w:hAnsi="Wingdings" w:hint="default"/>
+        <w:sz w:val="20"/>
+      </w:rPr>
+    </w:lvl>
+    <w:lvl w:ilvl="4" w:tentative="1">
+      <w:start w:val="1"/>
+      <w:numFmt w:val="bullet"/>
+      <w:lvlText w:val=""/>
+      <w:lvlJc w:val="left"/>
+      <w:pPr>
+        <w:tabs>
+          <w:tab w:val="num" w:pos="3600"/>
+        </w:tabs>
+        <w:ind w:left="3600" w:hanging="360"/>
+      </w:pPr>
+      <w:rPr>
+        <w:rFonts w:ascii="Wingdings" w:hAnsi="Wingdings" w:hint="default"/>
+        <w:sz w:val="20"/>
+      </w:rPr>
+    </w:lvl>
+    <w:lvl w:ilvl="5" w:tentative="1">
+      <w:start w:val="1"/>
+      <w:numFmt w:val="bullet"/>
+      <w:lvlText w:val=""/>
+      <w:lvlJc w:val="left"/>
+      <w:pPr>
+        <w:tabs>
+          <w:tab w:val="num" w:pos="4320"/>
+        </w:tabs>
+        <w:ind w:left="4320" w:hanging="360"/>
+      </w:pPr>
+      <w:rPr>
+        <w:rFonts w:ascii="Wingdings" w:hAnsi="Wingdings" w:hint="default"/>
+        <w:sz w:val="20"/>
+      </w:rPr>
+    </w:lvl>
+    <w:lvl w:ilvl="6" w:tentative="1">
+      <w:start w:val="1"/>
+      <w:numFmt w:val="bullet"/>
+      <w:lvlText w:val=""/>
+      <w:lvlJc w:val="left"/>
+      <w:pPr>
+        <w:tabs>
+          <w:tab w:val="num" w:pos="5040"/>
+        </w:tabs>
+        <w:ind w:left="5040" w:hanging="360"/>
+      </w:pPr>
+      <w:rPr>
+        <w:rFonts w:ascii="Wingdings" w:hAnsi="Wingdings" w:hint="default"/>
+        <w:sz w:val="20"/>
+      </w:rPr>
+    </w:lvl>
+    <w:lvl w:ilvl="7" w:tentative="1">
+      <w:start w:val="1"/>
+      <w:numFmt w:val="bullet"/>
+      <w:lvlText w:val=""/>
+      <w:lvlJc w:val="left"/>
+      <w:pPr>
+        <w:tabs>
+          <w:tab w:val="num" w:pos="5760"/>
+        </w:tabs>
+        <w:ind w:left="5760" w:hanging="360"/>
+      </w:pPr>
+      <w:rPr>
+        <w:rFonts w:ascii="Wingdings" w:hAnsi="Wingdings" w:hint="default"/>
+        <w:sz w:val="20"/>
+      </w:rPr>
+    </w:lvl>
+    <w:lvl w:ilvl="8" w:tentative="1">
+      <w:start w:val="1"/>
+      <w:numFmt w:val="bullet"/>
+      <w:lvlText w:val=""/>
+      <w:lvlJc w:val="left"/>
+      <w:pPr>
+        <w:tabs>
+          <w:tab w:val="num" w:pos="6480"/>
+        </w:tabs>
+        <w:ind w:left="6480" w:hanging="360"/>
+      </w:pPr>
+      <w:rPr>
+        <w:rFonts w:ascii="Wingdings" w:hAnsi="Wingdings" w:hint="default"/>
+        <w:sz w:val="20"/>
+      </w:rPr>
+    </w:lvl>
+  </w:abstractNum>
+  <w:abstractNum w:abstractNumId="5" w15:restartNumberingAfterBreak="0">
     <w:nsid w:val="31AA03A7"/>
     <w:multiLevelType w:val="hybridMultilevel"/>
     <w:tmpl w:val="8938A40C"/>
@@ -864,7 +1803,156 @@
       </w:rPr>
     </w:lvl>
   </w:abstractNum>
-  <w:abstractNum w:abstractNumId="3" w15:restartNumberingAfterBreak="0">
+  <w:abstractNum w:abstractNumId="6" w15:restartNumberingAfterBreak="0">
+    <w:nsid w:val="3ED70316"/>
+    <w:multiLevelType w:val="multilevel"/>
+    <w:tmpl w:val="08169126"/>
+    <w:lvl w:ilvl="0">
+      <w:start w:val="1"/>
+      <w:numFmt w:val="bullet"/>
+      <w:lvlText w:val=""/>
+      <w:lvlJc w:val="left"/>
+      <w:pPr>
+        <w:tabs>
+          <w:tab w:val="num" w:pos="720"/>
+        </w:tabs>
+        <w:ind w:left="720" w:hanging="360"/>
+      </w:pPr>
+      <w:rPr>
+        <w:rFonts w:ascii="Symbol" w:hAnsi="Symbol" w:hint="default"/>
+        <w:sz w:val="20"/>
+      </w:rPr>
+    </w:lvl>
+    <w:lvl w:ilvl="1" w:tentative="1">
+      <w:start w:val="1"/>
+      <w:numFmt w:val="bullet"/>
+      <w:lvlText w:val="o"/>
+      <w:lvlJc w:val="left"/>
+      <w:pPr>
+        <w:tabs>
+          <w:tab w:val="num" w:pos="1440"/>
+        </w:tabs>
+        <w:ind w:left="1440" w:hanging="360"/>
+      </w:pPr>
+      <w:rPr>
+        <w:rFonts w:ascii="Courier New" w:hAnsi="Courier New" w:hint="default"/>
+        <w:sz w:val="20"/>
+      </w:rPr>
+    </w:lvl>
+    <w:lvl w:ilvl="2" w:tentative="1">
+      <w:start w:val="1"/>
+      <w:numFmt w:val="bullet"/>
+      <w:lvlText w:val=""/>
+      <w:lvlJc w:val="left"/>
+      <w:pPr>
+        <w:tabs>
+          <w:tab w:val="num" w:pos="2160"/>
+        </w:tabs>
+        <w:ind w:left="2160" w:hanging="360"/>
+      </w:pPr>
+      <w:rPr>
+        <w:rFonts w:ascii="Wingdings" w:hAnsi="Wingdings" w:hint="default"/>
+        <w:sz w:val="20"/>
+      </w:rPr>
+    </w:lvl>
+    <w:lvl w:ilvl="3" w:tentative="1">
+      <w:start w:val="1"/>
+      <w:numFmt w:val="bullet"/>
+      <w:lvlText w:val=""/>
+      <w:lvlJc w:val="left"/>
+      <w:pPr>
+        <w:tabs>
+          <w:tab w:val="num" w:pos="2880"/>
+        </w:tabs>
+        <w:ind w:left="2880" w:hanging="360"/>
+      </w:pPr>
+      <w:rPr>
+        <w:rFonts w:ascii="Wingdings" w:hAnsi="Wingdings" w:hint="default"/>
+        <w:sz w:val="20"/>
+      </w:rPr>
+    </w:lvl>
+    <w:lvl w:ilvl="4" w:tentative="1">
+      <w:start w:val="1"/>
+      <w:numFmt w:val="bullet"/>
+      <w:lvlText w:val=""/>
+      <w:lvlJc w:val="left"/>
+      <w:pPr>
+        <w:tabs>
+          <w:tab w:val="num" w:pos="3600"/>
+        </w:tabs>
+        <w:ind w:left="3600" w:hanging="360"/>
+      </w:pPr>
+      <w:rPr>
+        <w:rFonts w:ascii="Wingdings" w:hAnsi="Wingdings" w:hint="default"/>
+        <w:sz w:val="20"/>
+      </w:rPr>
+    </w:lvl>
+    <w:lvl w:ilvl="5" w:tentative="1">
+      <w:start w:val="1"/>
+      <w:numFmt w:val="bullet"/>
+      <w:lvlText w:val=""/>
+      <w:lvlJc w:val="left"/>
+      <w:pPr>
+        <w:tabs>
+          <w:tab w:val="num" w:pos="4320"/>
+        </w:tabs>
+        <w:ind w:left="4320" w:hanging="360"/>
+      </w:pPr>
+      <w:rPr>
+        <w:rFonts w:ascii="Wingdings" w:hAnsi="Wingdings" w:hint="default"/>
+        <w:sz w:val="20"/>
+      </w:rPr>
+    </w:lvl>
+    <w:lvl w:ilvl="6" w:tentative="1">
+      <w:start w:val="1"/>
+      <w:numFmt w:val="bullet"/>
+      <w:lvlText w:val=""/>
+      <w:lvlJc w:val="left"/>
+      <w:pPr>
+        <w:tabs>
+          <w:tab w:val="num" w:pos="5040"/>
+        </w:tabs>
+        <w:ind w:left="5040" w:hanging="360"/>
+      </w:pPr>
+      <w:rPr>
+        <w:rFonts w:ascii="Wingdings" w:hAnsi="Wingdings" w:hint="default"/>
+        <w:sz w:val="20"/>
+      </w:rPr>
+    </w:lvl>
+    <w:lvl w:ilvl="7" w:tentative="1">
+      <w:start w:val="1"/>
+      <w:numFmt w:val="bullet"/>
+      <w:lvlText w:val=""/>
+      <w:lvlJc w:val="left"/>
+      <w:pPr>
+        <w:tabs>
+          <w:tab w:val="num" w:pos="5760"/>
+        </w:tabs>
+        <w:ind w:left="5760" w:hanging="360"/>
+      </w:pPr>
+      <w:rPr>
+        <w:rFonts w:ascii="Wingdings" w:hAnsi="Wingdings" w:hint="default"/>
+        <w:sz w:val="20"/>
+      </w:rPr>
+    </w:lvl>
+    <w:lvl w:ilvl="8" w:tentative="1">
+      <w:start w:val="1"/>
+      <w:numFmt w:val="bullet"/>
+      <w:lvlText w:val=""/>
+      <w:lvlJc w:val="left"/>
+      <w:pPr>
+        <w:tabs>
+          <w:tab w:val="num" w:pos="6480"/>
+        </w:tabs>
+        <w:ind w:left="6480" w:hanging="360"/>
+      </w:pPr>
+      <w:rPr>
+        <w:rFonts w:ascii="Wingdings" w:hAnsi="Wingdings" w:hint="default"/>
+        <w:sz w:val="20"/>
+      </w:rPr>
+    </w:lvl>
+  </w:abstractNum>
+  <w:abstractNum w:abstractNumId="7" w15:restartNumberingAfterBreak="0">
     <w:nsid w:val="3EF92A5B"/>
     <w:multiLevelType w:val="hybridMultilevel"/>
     <w:tmpl w:val="2E5025DA"/>
@@ -977,7 +2065,7 @@
       </w:rPr>
     </w:lvl>
   </w:abstractNum>
-  <w:abstractNum w:abstractNumId="4" w15:restartNumberingAfterBreak="0">
+  <w:abstractNum w:abstractNumId="8" w15:restartNumberingAfterBreak="0">
     <w:nsid w:val="4468079B"/>
     <w:multiLevelType w:val="hybridMultilevel"/>
     <w:tmpl w:val="0BFAD116"/>
@@ -1090,7 +2178,7 @@
       </w:rPr>
     </w:lvl>
   </w:abstractNum>
-  <w:abstractNum w:abstractNumId="5" w15:restartNumberingAfterBreak="0">
+  <w:abstractNum w:abstractNumId="9" w15:restartNumberingAfterBreak="0">
     <w:nsid w:val="4708466F"/>
     <w:multiLevelType w:val="hybridMultilevel"/>
     <w:tmpl w:val="2EAE2266"/>
@@ -1203,7 +2291,7 @@
       </w:rPr>
     </w:lvl>
   </w:abstractNum>
-  <w:abstractNum w:abstractNumId="6" w15:restartNumberingAfterBreak="0">
+  <w:abstractNum w:abstractNumId="10" w15:restartNumberingAfterBreak="0">
     <w:nsid w:val="4DAF0ADF"/>
     <w:multiLevelType w:val="hybridMultilevel"/>
     <w:tmpl w:val="62D2903E"/>
@@ -1316,26 +2404,190 @@
       </w:rPr>
     </w:lvl>
   </w:abstractNum>
+  <w:abstractNum w:abstractNumId="11" w15:restartNumberingAfterBreak="0">
+    <w:nsid w:val="4ECA5122"/>
+    <w:multiLevelType w:val="multilevel"/>
+    <w:tmpl w:val="8E48D85C"/>
+    <w:lvl w:ilvl="0">
+      <w:start w:val="1"/>
+      <w:numFmt w:val="bullet"/>
+      <w:lvlText w:val=""/>
+      <w:lvlJc w:val="left"/>
+      <w:pPr>
+        <w:tabs>
+          <w:tab w:val="num" w:pos="720"/>
+        </w:tabs>
+        <w:ind w:left="720" w:hanging="360"/>
+      </w:pPr>
+      <w:rPr>
+        <w:rFonts w:ascii="Symbol" w:hAnsi="Symbol" w:hint="default"/>
+        <w:sz w:val="20"/>
+      </w:rPr>
+    </w:lvl>
+    <w:lvl w:ilvl="1" w:tentative="1">
+      <w:start w:val="1"/>
+      <w:numFmt w:val="bullet"/>
+      <w:lvlText w:val="o"/>
+      <w:lvlJc w:val="left"/>
+      <w:pPr>
+        <w:tabs>
+          <w:tab w:val="num" w:pos="1440"/>
+        </w:tabs>
+        <w:ind w:left="1440" w:hanging="360"/>
+      </w:pPr>
+      <w:rPr>
+        <w:rFonts w:ascii="Courier New" w:hAnsi="Courier New" w:hint="default"/>
+        <w:sz w:val="20"/>
+      </w:rPr>
+    </w:lvl>
+    <w:lvl w:ilvl="2" w:tentative="1">
+      <w:start w:val="1"/>
+      <w:numFmt w:val="bullet"/>
+      <w:lvlText w:val=""/>
+      <w:lvlJc w:val="left"/>
+      <w:pPr>
+        <w:tabs>
+          <w:tab w:val="num" w:pos="2160"/>
+        </w:tabs>
+        <w:ind w:left="2160" w:hanging="360"/>
+      </w:pPr>
+      <w:rPr>
+        <w:rFonts w:ascii="Wingdings" w:hAnsi="Wingdings" w:hint="default"/>
+        <w:sz w:val="20"/>
+      </w:rPr>
+    </w:lvl>
+    <w:lvl w:ilvl="3" w:tentative="1">
+      <w:start w:val="1"/>
+      <w:numFmt w:val="bullet"/>
+      <w:lvlText w:val=""/>
+      <w:lvlJc w:val="left"/>
+      <w:pPr>
+        <w:tabs>
+          <w:tab w:val="num" w:pos="2880"/>
+        </w:tabs>
+        <w:ind w:left="2880" w:hanging="360"/>
+      </w:pPr>
+      <w:rPr>
+        <w:rFonts w:ascii="Wingdings" w:hAnsi="Wingdings" w:hint="default"/>
+        <w:sz w:val="20"/>
+      </w:rPr>
+    </w:lvl>
+    <w:lvl w:ilvl="4" w:tentative="1">
+      <w:start w:val="1"/>
+      <w:numFmt w:val="bullet"/>
+      <w:lvlText w:val=""/>
+      <w:lvlJc w:val="left"/>
+      <w:pPr>
+        <w:tabs>
+          <w:tab w:val="num" w:pos="3600"/>
+        </w:tabs>
+        <w:ind w:left="3600" w:hanging="360"/>
+      </w:pPr>
+      <w:rPr>
+        <w:rFonts w:ascii="Wingdings" w:hAnsi="Wingdings" w:hint="default"/>
+        <w:sz w:val="20"/>
+      </w:rPr>
+    </w:lvl>
+    <w:lvl w:ilvl="5" w:tentative="1">
+      <w:start w:val="1"/>
+      <w:numFmt w:val="bullet"/>
+      <w:lvlText w:val=""/>
+      <w:lvlJc w:val="left"/>
+      <w:pPr>
+        <w:tabs>
+          <w:tab w:val="num" w:pos="4320"/>
+        </w:tabs>
+        <w:ind w:left="4320" w:hanging="360"/>
+      </w:pPr>
+      <w:rPr>
+        <w:rFonts w:ascii="Wingdings" w:hAnsi="Wingdings" w:hint="default"/>
+        <w:sz w:val="20"/>
+      </w:rPr>
+    </w:lvl>
+    <w:lvl w:ilvl="6" w:tentative="1">
+      <w:start w:val="1"/>
+      <w:numFmt w:val="bullet"/>
+      <w:lvlText w:val=""/>
+      <w:lvlJc w:val="left"/>
+      <w:pPr>
+        <w:tabs>
+          <w:tab w:val="num" w:pos="5040"/>
+        </w:tabs>
+        <w:ind w:left="5040" w:hanging="360"/>
+      </w:pPr>
+      <w:rPr>
+        <w:rFonts w:ascii="Wingdings" w:hAnsi="Wingdings" w:hint="default"/>
+        <w:sz w:val="20"/>
+      </w:rPr>
+    </w:lvl>
+    <w:lvl w:ilvl="7" w:tentative="1">
+      <w:start w:val="1"/>
+      <w:numFmt w:val="bullet"/>
+      <w:lvlText w:val=""/>
+      <w:lvlJc w:val="left"/>
+      <w:pPr>
+        <w:tabs>
+          <w:tab w:val="num" w:pos="5760"/>
+        </w:tabs>
+        <w:ind w:left="5760" w:hanging="360"/>
+      </w:pPr>
+      <w:rPr>
+        <w:rFonts w:ascii="Wingdings" w:hAnsi="Wingdings" w:hint="default"/>
+        <w:sz w:val="20"/>
+      </w:rPr>
+    </w:lvl>
+    <w:lvl w:ilvl="8" w:tentative="1">
+      <w:start w:val="1"/>
+      <w:numFmt w:val="bullet"/>
+      <w:lvlText w:val=""/>
+      <w:lvlJc w:val="left"/>
+      <w:pPr>
+        <w:tabs>
+          <w:tab w:val="num" w:pos="6480"/>
+        </w:tabs>
+        <w:ind w:left="6480" w:hanging="360"/>
+      </w:pPr>
+      <w:rPr>
+        <w:rFonts w:ascii="Wingdings" w:hAnsi="Wingdings" w:hint="default"/>
+        <w:sz w:val="20"/>
+      </w:rPr>
+    </w:lvl>
+  </w:abstractNum>
   <w:num w:numId="1" w16cid:durableId="1350450099">
+    <w:abstractNumId w:val="8"/>
+  </w:num>
+  <w:num w:numId="2" w16cid:durableId="851920610">
+    <w:abstractNumId w:val="2"/>
+  </w:num>
+  <w:num w:numId="3" w16cid:durableId="664670992">
+    <w:abstractNumId w:val="7"/>
+  </w:num>
+  <w:num w:numId="4" w16cid:durableId="476998073">
+    <w:abstractNumId w:val="5"/>
+  </w:num>
+  <w:num w:numId="5" w16cid:durableId="269357086">
+    <w:abstractNumId w:val="9"/>
+  </w:num>
+  <w:num w:numId="6" w16cid:durableId="1029725960">
+    <w:abstractNumId w:val="10"/>
+  </w:num>
+  <w:num w:numId="7" w16cid:durableId="415059321">
+    <w:abstractNumId w:val="3"/>
+  </w:num>
+  <w:num w:numId="8" w16cid:durableId="149637656">
+    <w:abstractNumId w:val="0"/>
+  </w:num>
+  <w:num w:numId="9" w16cid:durableId="844443791">
     <w:abstractNumId w:val="4"/>
   </w:num>
-  <w:num w:numId="2" w16cid:durableId="851920610">
-    <w:abstractNumId w:val="0"/>
+  <w:num w:numId="10" w16cid:durableId="236060786">
+    <w:abstractNumId w:val="1"/>
   </w:num>
-  <w:num w:numId="3" w16cid:durableId="664670992">
-    <w:abstractNumId w:val="3"/>
+  <w:num w:numId="11" w16cid:durableId="2003465048">
+    <w:abstractNumId w:val="11"/>
   </w:num>
-  <w:num w:numId="4" w16cid:durableId="476998073">
-    <w:abstractNumId w:val="2"/>
-  </w:num>
-  <w:num w:numId="5" w16cid:durableId="269357086">
-    <w:abstractNumId w:val="5"/>
-  </w:num>
-  <w:num w:numId="6" w16cid:durableId="1029725960">
+  <w:num w:numId="12" w16cid:durableId="2040928699">
     <w:abstractNumId w:val="6"/>
-  </w:num>
-  <w:num w:numId="7" w16cid:durableId="415059321">
-    <w:abstractNumId w:val="1"/>
   </w:num>
 </w:numbering>
 </file>
@@ -1739,11 +2991,11 @@
     <w:name w:val="Normal"/>
     <w:qFormat/>
   </w:style>
-  <w:style w:type="paragraph" w:styleId="Heading1">
+  <w:style w:type="paragraph" w:styleId="Ttulo1">
     <w:name w:val="heading 1"/>
     <w:basedOn w:val="Normal"/>
     <w:next w:val="Normal"/>
-    <w:link w:val="Heading1Char"/>
+    <w:link w:val="Ttulo1Car"/>
     <w:uiPriority w:val="9"/>
     <w:qFormat/>
     <w:rsid w:val="00085ED3"/>
@@ -1760,11 +3012,11 @@
       <w:szCs w:val="32"/>
     </w:rPr>
   </w:style>
-  <w:style w:type="paragraph" w:styleId="Heading2">
+  <w:style w:type="paragraph" w:styleId="Ttulo2">
     <w:name w:val="heading 2"/>
     <w:basedOn w:val="Normal"/>
     <w:next w:val="Normal"/>
-    <w:link w:val="Heading2Char"/>
+    <w:link w:val="Ttulo2Car"/>
     <w:uiPriority w:val="9"/>
     <w:unhideWhenUsed/>
     <w:qFormat/>
@@ -1782,11 +3034,11 @@
       <w:szCs w:val="26"/>
     </w:rPr>
   </w:style>
-  <w:style w:type="paragraph" w:styleId="Heading3">
+  <w:style w:type="paragraph" w:styleId="Ttulo3">
     <w:name w:val="heading 3"/>
     <w:basedOn w:val="Normal"/>
     <w:next w:val="Normal"/>
-    <w:link w:val="Heading3Char"/>
+    <w:link w:val="Ttulo3Car"/>
     <w:uiPriority w:val="9"/>
     <w:unhideWhenUsed/>
     <w:qFormat/>
@@ -1804,11 +3056,11 @@
       <w:szCs w:val="24"/>
     </w:rPr>
   </w:style>
-  <w:style w:type="paragraph" w:styleId="Heading4">
+  <w:style w:type="paragraph" w:styleId="Ttulo4">
     <w:name w:val="heading 4"/>
     <w:basedOn w:val="Normal"/>
     <w:next w:val="Normal"/>
-    <w:link w:val="Heading4Char"/>
+    <w:link w:val="Ttulo4Car"/>
     <w:uiPriority w:val="9"/>
     <w:semiHidden/>
     <w:unhideWhenUsed/>
@@ -1827,12 +3079,12 @@
       <w:color w:val="2F5496" w:themeColor="accent1" w:themeShade="BF"/>
     </w:rPr>
   </w:style>
-  <w:style w:type="character" w:default="1" w:styleId="DefaultParagraphFont">
+  <w:style w:type="character" w:default="1" w:styleId="Fuentedeprrafopredeter">
     <w:name w:val="Default Paragraph Font"/>
     <w:uiPriority w:val="1"/>
     <w:unhideWhenUsed/>
   </w:style>
-  <w:style w:type="table" w:default="1" w:styleId="TableNormal">
+  <w:style w:type="table" w:default="1" w:styleId="Tablanormal">
     <w:name w:val="Normal Table"/>
     <w:uiPriority w:val="99"/>
     <w:semiHidden/>
@@ -1847,16 +3099,16 @@
       </w:tblCellMar>
     </w:tblPr>
   </w:style>
-  <w:style w:type="numbering" w:default="1" w:styleId="NoList">
+  <w:style w:type="numbering" w:default="1" w:styleId="Sinlista">
     <w:name w:val="No List"/>
     <w:uiPriority w:val="99"/>
     <w:semiHidden/>
     <w:unhideWhenUsed/>
   </w:style>
-  <w:style w:type="character" w:customStyle="1" w:styleId="Heading1Char">
-    <w:name w:val="Heading 1 Char"/>
-    <w:basedOn w:val="DefaultParagraphFont"/>
-    <w:link w:val="Heading1"/>
+  <w:style w:type="character" w:customStyle="1" w:styleId="Ttulo1Car">
+    <w:name w:val="Título 1 Car"/>
+    <w:basedOn w:val="Fuentedeprrafopredeter"/>
+    <w:link w:val="Ttulo1"/>
     <w:uiPriority w:val="9"/>
     <w:rsid w:val="00085ED3"/>
     <w:rPr>
@@ -1866,10 +3118,10 @@
       <w:szCs w:val="32"/>
     </w:rPr>
   </w:style>
-  <w:style w:type="character" w:customStyle="1" w:styleId="Heading2Char">
-    <w:name w:val="Heading 2 Char"/>
-    <w:basedOn w:val="DefaultParagraphFont"/>
-    <w:link w:val="Heading2"/>
+  <w:style w:type="character" w:customStyle="1" w:styleId="Ttulo2Car">
+    <w:name w:val="Título 2 Car"/>
+    <w:basedOn w:val="Fuentedeprrafopredeter"/>
+    <w:link w:val="Ttulo2"/>
     <w:uiPriority w:val="9"/>
     <w:rsid w:val="00085ED3"/>
     <w:rPr>
@@ -1879,7 +3131,7 @@
       <w:szCs w:val="26"/>
     </w:rPr>
   </w:style>
-  <w:style w:type="paragraph" w:styleId="ListParagraph">
+  <w:style w:type="paragraph" w:styleId="Prrafodelista">
     <w:name w:val="List Paragraph"/>
     <w:basedOn w:val="Normal"/>
     <w:uiPriority w:val="34"/>
@@ -1890,9 +3142,9 @@
       <w:contextualSpacing/>
     </w:pPr>
   </w:style>
-  <w:style w:type="paragraph" w:styleId="TOCHeading">
+  <w:style w:type="paragraph" w:styleId="TtuloTDC">
     <w:name w:val="TOC Heading"/>
-    <w:basedOn w:val="Heading1"/>
+    <w:basedOn w:val="Ttulo1"/>
     <w:next w:val="Normal"/>
     <w:uiPriority w:val="39"/>
     <w:unhideWhenUsed/>
@@ -1905,7 +3157,7 @@
       <w:lang w:val="en-US"/>
     </w:rPr>
   </w:style>
-  <w:style w:type="paragraph" w:styleId="TOC1">
+  <w:style w:type="paragraph" w:styleId="TDC1">
     <w:name w:val="toc 1"/>
     <w:basedOn w:val="Normal"/>
     <w:next w:val="Normal"/>
@@ -1917,9 +3169,9 @@
       <w:spacing w:after="100"/>
     </w:pPr>
   </w:style>
-  <w:style w:type="character" w:styleId="Hyperlink">
+  <w:style w:type="character" w:styleId="Hipervnculo">
     <w:name w:val="Hyperlink"/>
-    <w:basedOn w:val="DefaultParagraphFont"/>
+    <w:basedOn w:val="Fuentedeprrafopredeter"/>
     <w:uiPriority w:val="99"/>
     <w:unhideWhenUsed/>
     <w:rsid w:val="00892C5C"/>
@@ -1928,10 +3180,10 @@
       <w:u w:val="single"/>
     </w:rPr>
   </w:style>
-  <w:style w:type="character" w:customStyle="1" w:styleId="Heading3Char">
-    <w:name w:val="Heading 3 Char"/>
-    <w:basedOn w:val="DefaultParagraphFont"/>
-    <w:link w:val="Heading3"/>
+  <w:style w:type="character" w:customStyle="1" w:styleId="Ttulo3Car">
+    <w:name w:val="Título 3 Car"/>
+    <w:basedOn w:val="Fuentedeprrafopredeter"/>
+    <w:link w:val="Ttulo3"/>
     <w:uiPriority w:val="9"/>
     <w:rsid w:val="00916242"/>
     <w:rPr>
@@ -1941,9 +3193,9 @@
       <w:szCs w:val="24"/>
     </w:rPr>
   </w:style>
-  <w:style w:type="character" w:styleId="Strong">
+  <w:style w:type="character" w:styleId="Textoennegrita">
     <w:name w:val="Strong"/>
-    <w:basedOn w:val="DefaultParagraphFont"/>
+    <w:basedOn w:val="Fuentedeprrafopredeter"/>
     <w:uiPriority w:val="22"/>
     <w:qFormat/>
     <w:rsid w:val="00C748F1"/>
@@ -1954,13 +3206,13 @@
   </w:style>
   <w:style w:type="character" w:customStyle="1" w:styleId="hljs-number">
     <w:name w:val="hljs-number"/>
-    <w:basedOn w:val="DefaultParagraphFont"/>
+    <w:basedOn w:val="Fuentedeprrafopredeter"/>
     <w:rsid w:val="00C8006D"/>
   </w:style>
-  <w:style w:type="character" w:customStyle="1" w:styleId="Heading4Char">
-    <w:name w:val="Heading 4 Char"/>
-    <w:basedOn w:val="DefaultParagraphFont"/>
-    <w:link w:val="Heading4"/>
+  <w:style w:type="character" w:customStyle="1" w:styleId="Ttulo4Car">
+    <w:name w:val="Título 4 Car"/>
+    <w:basedOn w:val="Fuentedeprrafopredeter"/>
+    <w:link w:val="Ttulo4"/>
     <w:uiPriority w:val="9"/>
     <w:semiHidden/>
     <w:rsid w:val="00B13180"/>
@@ -2270,13 +3522,300 @@
 </file>
 
 <file path=customXml/item1.xml><?xml version="1.0" encoding="utf-8"?>
+<ct:contentTypeSchema xmlns:ct="http://schemas.microsoft.com/office/2006/metadata/contentType" xmlns:ma="http://schemas.microsoft.com/office/2006/metadata/properties/metaAttributes" ct:_="" ma:_="" ma:contentTypeName="Documento" ma:contentTypeID="0x010100105C18C116A9AB45A2E92320475EE8E5" ma:contentTypeVersion="14" ma:contentTypeDescription="Crear nuevo documento." ma:contentTypeScope="" ma:versionID="c9b5a32b980405f093f53a6abb866e08">
+  <xsd:schema xmlns:xsd="http://www.w3.org/2001/XMLSchema" xmlns:xs="http://www.w3.org/2001/XMLSchema" xmlns:p="http://schemas.microsoft.com/office/2006/metadata/properties" xmlns:ns2="6bee691b-580a-4f22-af99-da8c03aef6d5" xmlns:ns3="1118ae40-0048-497f-8a36-1b36aff8a743" targetNamespace="http://schemas.microsoft.com/office/2006/metadata/properties" ma:root="true" ma:fieldsID="5c5879c4cb370489dbbddc4e7cc941ac" ns2:_="" ns3:_="">
+    <xsd:import namespace="6bee691b-580a-4f22-af99-da8c03aef6d5"/>
+    <xsd:import namespace="1118ae40-0048-497f-8a36-1b36aff8a743"/>
+    <xsd:element name="properties">
+      <xsd:complexType>
+        <xsd:sequence>
+          <xsd:element name="documentManagement">
+            <xsd:complexType>
+              <xsd:all>
+                <xsd:element ref="ns2:MediaServiceMetadata" minOccurs="0"/>
+                <xsd:element ref="ns2:MediaServiceFastMetadata" minOccurs="0"/>
+                <xsd:element ref="ns2:MediaServiceSearchProperties" minOccurs="0"/>
+                <xsd:element ref="ns2:MediaServiceObjectDetectorVersions" minOccurs="0"/>
+                <xsd:element ref="ns2:lcf76f155ced4ddcb4097134ff3c332f" minOccurs="0"/>
+                <xsd:element ref="ns3:TaxCatchAll" minOccurs="0"/>
+                <xsd:element ref="ns2:MediaServiceDateTaken" minOccurs="0"/>
+                <xsd:element ref="ns2:MediaServiceOCR" minOccurs="0"/>
+                <xsd:element ref="ns2:MediaServiceGenerationTime" minOccurs="0"/>
+                <xsd:element ref="ns2:MediaServiceEventHashCode" minOccurs="0"/>
+                <xsd:element ref="ns3:SharedWithUsers" minOccurs="0"/>
+                <xsd:element ref="ns3:SharedWithDetails" minOccurs="0"/>
+                <xsd:element ref="ns2:MediaLengthInSeconds" minOccurs="0"/>
+              </xsd:all>
+            </xsd:complexType>
+          </xsd:element>
+        </xsd:sequence>
+      </xsd:complexType>
+    </xsd:element>
+  </xsd:schema>
+  <xsd:schema xmlns:xsd="http://www.w3.org/2001/XMLSchema" xmlns:xs="http://www.w3.org/2001/XMLSchema" xmlns:dms="http://schemas.microsoft.com/office/2006/documentManagement/types" xmlns:pc="http://schemas.microsoft.com/office/infopath/2007/PartnerControls" targetNamespace="6bee691b-580a-4f22-af99-da8c03aef6d5" elementFormDefault="qualified">
+    <xsd:import namespace="http://schemas.microsoft.com/office/2006/documentManagement/types"/>
+    <xsd:import namespace="http://schemas.microsoft.com/office/infopath/2007/PartnerControls"/>
+    <xsd:element name="MediaServiceMetadata" ma:index="8" nillable="true" ma:displayName="MediaServiceMetadata" ma:hidden="true" ma:internalName="MediaServiceMetadata" ma:readOnly="true">
+      <xsd:simpleType>
+        <xsd:restriction base="dms:Note"/>
+      </xsd:simpleType>
+    </xsd:element>
+    <xsd:element name="MediaServiceFastMetadata" ma:index="9" nillable="true" ma:displayName="MediaServiceFastMetadata" ma:hidden="true" ma:internalName="MediaServiceFastMetadata" ma:readOnly="true">
+      <xsd:simpleType>
+        <xsd:restriction base="dms:Note"/>
+      </xsd:simpleType>
+    </xsd:element>
+    <xsd:element name="MediaServiceSearchProperties" ma:index="10" nillable="true" ma:displayName="MediaServiceSearchProperties" ma:hidden="true" ma:internalName="MediaServiceSearchProperties" ma:readOnly="true">
+      <xsd:simpleType>
+        <xsd:restriction base="dms:Note"/>
+      </xsd:simpleType>
+    </xsd:element>
+    <xsd:element name="MediaServiceObjectDetectorVersions" ma:index="11" nillable="true" ma:displayName="MediaServiceObjectDetectorVersions" ma:hidden="true" ma:indexed="true" ma:internalName="MediaServiceObjectDetectorVersions" ma:readOnly="true">
+      <xsd:simpleType>
+        <xsd:restriction base="dms:Text"/>
+      </xsd:simpleType>
+    </xsd:element>
+    <xsd:element name="lcf76f155ced4ddcb4097134ff3c332f" ma:index="13" nillable="true" ma:taxonomy="true" ma:internalName="lcf76f155ced4ddcb4097134ff3c332f" ma:taxonomyFieldName="MediaServiceImageTags" ma:displayName="Etiquetas de imagen" ma:readOnly="false" ma:fieldId="{5cf76f15-5ced-4ddc-b409-7134ff3c332f}" ma:taxonomyMulti="true" ma:sspId="ffdddc8f-9e11-4d16-a65b-d3566ee968e1" ma:termSetId="09814cd3-568e-fe90-9814-8d621ff8fb84" ma:anchorId="fba54fb3-c3e1-fe81-a776-ca4b69148c4d" ma:open="true" ma:isKeyword="false">
+      <xsd:complexType>
+        <xsd:sequence>
+          <xsd:element ref="pc:Terms" minOccurs="0" maxOccurs="1"/>
+        </xsd:sequence>
+      </xsd:complexType>
+    </xsd:element>
+    <xsd:element name="MediaServiceDateTaken" ma:index="15" nillable="true" ma:displayName="MediaServiceDateTaken" ma:hidden="true" ma:indexed="true" ma:internalName="MediaServiceDateTaken" ma:readOnly="true">
+      <xsd:simpleType>
+        <xsd:restriction base="dms:Text"/>
+      </xsd:simpleType>
+    </xsd:element>
+    <xsd:element name="MediaServiceOCR" ma:index="16" nillable="true" ma:displayName="Extracted Text" ma:internalName="MediaServiceOCR" ma:readOnly="true">
+      <xsd:simpleType>
+        <xsd:restriction base="dms:Note">
+          <xsd:maxLength value="255"/>
+        </xsd:restriction>
+      </xsd:simpleType>
+    </xsd:element>
+    <xsd:element name="MediaServiceGenerationTime" ma:index="17" nillable="true" ma:displayName="MediaServiceGenerationTime" ma:hidden="true" ma:internalName="MediaServiceGenerationTime" ma:readOnly="true">
+      <xsd:simpleType>
+        <xsd:restriction base="dms:Text"/>
+      </xsd:simpleType>
+    </xsd:element>
+    <xsd:element name="MediaServiceEventHashCode" ma:index="18" nillable="true" ma:displayName="MediaServiceEventHashCode" ma:hidden="true" ma:internalName="MediaServiceEventHashCode" ma:readOnly="true">
+      <xsd:simpleType>
+        <xsd:restriction base="dms:Text"/>
+      </xsd:simpleType>
+    </xsd:element>
+    <xsd:element name="MediaLengthInSeconds" ma:index="21" nillable="true" ma:displayName="MediaLengthInSeconds" ma:hidden="true" ma:internalName="MediaLengthInSeconds" ma:readOnly="true">
+      <xsd:simpleType>
+        <xsd:restriction base="dms:Unknown"/>
+      </xsd:simpleType>
+    </xsd:element>
+  </xsd:schema>
+  <xsd:schema xmlns:xsd="http://www.w3.org/2001/XMLSchema" xmlns:xs="http://www.w3.org/2001/XMLSchema" xmlns:dms="http://schemas.microsoft.com/office/2006/documentManagement/types" xmlns:pc="http://schemas.microsoft.com/office/infopath/2007/PartnerControls" targetNamespace="1118ae40-0048-497f-8a36-1b36aff8a743" elementFormDefault="qualified">
+    <xsd:import namespace="http://schemas.microsoft.com/office/2006/documentManagement/types"/>
+    <xsd:import namespace="http://schemas.microsoft.com/office/infopath/2007/PartnerControls"/>
+    <xsd:element name="TaxCatchAll" ma:index="14" nillable="true" ma:displayName="Taxonomy Catch All Column" ma:hidden="true" ma:list="{20f38db6-257b-469f-a414-cf62ca4bc073}" ma:internalName="TaxCatchAll" ma:showField="CatchAllData" ma:web="1118ae40-0048-497f-8a36-1b36aff8a743">
+      <xsd:complexType>
+        <xsd:complexContent>
+          <xsd:extension base="dms:MultiChoiceLookup">
+            <xsd:sequence>
+              <xsd:element name="Value" type="dms:Lookup" maxOccurs="unbounded" minOccurs="0" nillable="true"/>
+            </xsd:sequence>
+          </xsd:extension>
+        </xsd:complexContent>
+      </xsd:complexType>
+    </xsd:element>
+    <xsd:element name="SharedWithUsers" ma:index="19" nillable="true" ma:displayName="Compartido con" ma:internalName="SharedWithUsers" ma:readOnly="true">
+      <xsd:complexType>
+        <xsd:complexContent>
+          <xsd:extension base="dms:UserMulti">
+            <xsd:sequence>
+              <xsd:element name="UserInfo" minOccurs="0" maxOccurs="unbounded">
+                <xsd:complexType>
+                  <xsd:sequence>
+                    <xsd:element name="DisplayName" type="xsd:string" minOccurs="0"/>
+                    <xsd:element name="AccountId" type="dms:UserId" minOccurs="0" nillable="true"/>
+                    <xsd:element name="AccountType" type="xsd:string" minOccurs="0"/>
+                  </xsd:sequence>
+                </xsd:complexType>
+              </xsd:element>
+            </xsd:sequence>
+          </xsd:extension>
+        </xsd:complexContent>
+      </xsd:complexType>
+    </xsd:element>
+    <xsd:element name="SharedWithDetails" ma:index="20" nillable="true" ma:displayName="Detalles de uso compartido" ma:internalName="SharedWithDetails" ma:readOnly="true">
+      <xsd:simpleType>
+        <xsd:restriction base="dms:Note">
+          <xsd:maxLength value="255"/>
+        </xsd:restriction>
+      </xsd:simpleType>
+    </xsd:element>
+  </xsd:schema>
+  <xsd:schema xmlns="http://schemas.openxmlformats.org/package/2006/metadata/core-properties" xmlns:xsd="http://www.w3.org/2001/XMLSchema" xmlns:xsi="http://www.w3.org/2001/XMLSchema-instance" xmlns:dc="http://purl.org/dc/elements/1.1/" xmlns:dcterms="http://purl.org/dc/terms/" xmlns:odoc="http://schemas.microsoft.com/internal/obd" targetNamespace="http://schemas.openxmlformats.org/package/2006/metadata/core-properties" elementFormDefault="qualified" attributeFormDefault="unqualified" blockDefault="#all">
+    <xsd:import namespace="http://purl.org/dc/elements/1.1/" schemaLocation="http://dublincore.org/schemas/xmls/qdc/2003/04/02/dc.xsd"/>
+    <xsd:import namespace="http://purl.org/dc/terms/" schemaLocation="http://dublincore.org/schemas/xmls/qdc/2003/04/02/dcterms.xsd"/>
+    <xsd:element name="coreProperties" type="CT_coreProperties"/>
+    <xsd:complexType name="CT_coreProperties">
+      <xsd:all>
+        <xsd:element ref="dc:creator" minOccurs="0" maxOccurs="1"/>
+        <xsd:element ref="dcterms:created" minOccurs="0" maxOccurs="1"/>
+        <xsd:element ref="dc:identifier" minOccurs="0" maxOccurs="1"/>
+        <xsd:element name="contentType" minOccurs="0" maxOccurs="1" type="xsd:string" ma:index="0" ma:displayName="Tipo de contenido"/>
+        <xsd:element ref="dc:title" minOccurs="0" maxOccurs="1" ma:index="4" ma:displayName="Título"/>
+        <xsd:element ref="dc:subject" minOccurs="0" maxOccurs="1"/>
+        <xsd:element ref="dc:description" minOccurs="0" maxOccurs="1"/>
+        <xsd:element name="keywords" minOccurs="0" maxOccurs="1" type="xsd:string"/>
+        <xsd:element ref="dc:language" minOccurs="0" maxOccurs="1"/>
+        <xsd:element name="category" minOccurs="0" maxOccurs="1" type="xsd:string"/>
+        <xsd:element name="version" minOccurs="0" maxOccurs="1" type="xsd:string"/>
+        <xsd:element name="revision" minOccurs="0" maxOccurs="1" type="xsd:string">
+          <xsd:annotation>
+            <xsd:documentation>
+                        This value indicates the number of saves or revisions. The application is responsible for updating this value after each revision.
+                    </xsd:documentation>
+          </xsd:annotation>
+        </xsd:element>
+        <xsd:element name="lastModifiedBy" minOccurs="0" maxOccurs="1" type="xsd:string"/>
+        <xsd:element ref="dcterms:modified" minOccurs="0" maxOccurs="1"/>
+        <xsd:element name="contentStatus" minOccurs="0" maxOccurs="1" type="xsd:string"/>
+      </xsd:all>
+    </xsd:complexType>
+  </xsd:schema>
+  <xs:schema xmlns:pc="http://schemas.microsoft.com/office/infopath/2007/PartnerControls" xmlns:xs="http://www.w3.org/2001/XMLSchema" targetNamespace="http://schemas.microsoft.com/office/infopath/2007/PartnerControls" elementFormDefault="qualified" attributeFormDefault="unqualified">
+    <xs:element name="Person">
+      <xs:complexType>
+        <xs:sequence>
+          <xs:element ref="pc:DisplayName" minOccurs="0"/>
+          <xs:element ref="pc:AccountId" minOccurs="0"/>
+          <xs:element ref="pc:AccountType" minOccurs="0"/>
+        </xs:sequence>
+      </xs:complexType>
+    </xs:element>
+    <xs:element name="DisplayName" type="xs:string"/>
+    <xs:element name="AccountId" type="xs:string"/>
+    <xs:element name="AccountType" type="xs:string"/>
+    <xs:element name="BDCAssociatedEntity">
+      <xs:complexType>
+        <xs:sequence>
+          <xs:element ref="pc:BDCEntity" minOccurs="0" maxOccurs="unbounded"/>
+        </xs:sequence>
+        <xs:attribute ref="pc:EntityNamespace"/>
+        <xs:attribute ref="pc:EntityName"/>
+        <xs:attribute ref="pc:SystemInstanceName"/>
+        <xs:attribute ref="pc:AssociationName"/>
+      </xs:complexType>
+    </xs:element>
+    <xs:attribute name="EntityNamespace" type="xs:string"/>
+    <xs:attribute name="EntityName" type="xs:string"/>
+    <xs:attribute name="SystemInstanceName" type="xs:string"/>
+    <xs:attribute name="AssociationName" type="xs:string"/>
+    <xs:element name="BDCEntity">
+      <xs:complexType>
+        <xs:sequence>
+          <xs:element ref="pc:EntityDisplayName" minOccurs="0"/>
+          <xs:element ref="pc:EntityInstanceReference" minOccurs="0"/>
+          <xs:element ref="pc:EntityId1" minOccurs="0"/>
+          <xs:element ref="pc:EntityId2" minOccurs="0"/>
+          <xs:element ref="pc:EntityId3" minOccurs="0"/>
+          <xs:element ref="pc:EntityId4" minOccurs="0"/>
+          <xs:element ref="pc:EntityId5" minOccurs="0"/>
+        </xs:sequence>
+      </xs:complexType>
+    </xs:element>
+    <xs:element name="EntityDisplayName" type="xs:string"/>
+    <xs:element name="EntityInstanceReference" type="xs:string"/>
+    <xs:element name="EntityId1" type="xs:string"/>
+    <xs:element name="EntityId2" type="xs:string"/>
+    <xs:element name="EntityId3" type="xs:string"/>
+    <xs:element name="EntityId4" type="xs:string"/>
+    <xs:element name="EntityId5" type="xs:string"/>
+    <xs:element name="Terms">
+      <xs:complexType>
+        <xs:sequence>
+          <xs:element ref="pc:TermInfo" minOccurs="0" maxOccurs="unbounded"/>
+        </xs:sequence>
+      </xs:complexType>
+    </xs:element>
+    <xs:element name="TermInfo">
+      <xs:complexType>
+        <xs:sequence>
+          <xs:element ref="pc:TermName" minOccurs="0"/>
+          <xs:element ref="pc:TermId" minOccurs="0"/>
+        </xs:sequence>
+      </xs:complexType>
+    </xs:element>
+    <xs:element name="TermName" type="xs:string"/>
+    <xs:element name="TermId" type="xs:string"/>
+  </xs:schema>
+</ct:contentTypeSchema>
+</file>
+
+<file path=customXml/item2.xml><?xml version="1.0" encoding="utf-8"?>
 <b:Sources xmlns:b="http://schemas.openxmlformats.org/officeDocument/2006/bibliography" xmlns="http://schemas.openxmlformats.org/officeDocument/2006/bibliography" SelectedStyle="\APASixthEditionOfficeOnline.xsl" StyleName="APA" Version="6"/>
 </file>
 
+<file path=customXml/item3.xml><?xml version="1.0" encoding="utf-8"?>
+<p:properties xmlns:p="http://schemas.microsoft.com/office/2006/metadata/properties" xmlns:xsi="http://www.w3.org/2001/XMLSchema-instance" xmlns:pc="http://schemas.microsoft.com/office/infopath/2007/PartnerControls">
+  <documentManagement>
+    <lcf76f155ced4ddcb4097134ff3c332f xmlns="6bee691b-580a-4f22-af99-da8c03aef6d5">
+      <Terms xmlns="http://schemas.microsoft.com/office/infopath/2007/PartnerControls"/>
+    </lcf76f155ced4ddcb4097134ff3c332f>
+    <TaxCatchAll xmlns="1118ae40-0048-497f-8a36-1b36aff8a743" xsi:nil="true"/>
+  </documentManagement>
+</p:properties>
+</file>
+
+<file path=customXml/item4.xml><?xml version="1.0" encoding="utf-8"?>
+<?mso-contentType ?>
+<FormTemplates xmlns="http://schemas.microsoft.com/sharepoint/v3/contenttype/forms">
+  <Display>DocumentLibraryForm</Display>
+  <Edit>DocumentLibraryForm</Edit>
+  <New>DocumentLibraryForm</New>
+</FormTemplates>
+</file>
+
 <file path=customXml/itemProps1.xml><?xml version="1.0" encoding="utf-8"?>
+<ds:datastoreItem xmlns:ds="http://schemas.openxmlformats.org/officeDocument/2006/customXml" ds:itemID="{F85971CF-0751-4EDD-9BB6-126B47B8D135}">
+  <ds:schemaRefs>
+    <ds:schemaRef ds:uri="http://schemas.microsoft.com/office/2006/metadata/contentType"/>
+    <ds:schemaRef ds:uri="http://schemas.microsoft.com/office/2006/metadata/properties/metaAttributes"/>
+    <ds:schemaRef ds:uri="http://www.w3.org/2001/XMLSchema"/>
+    <ds:schemaRef ds:uri="http://schemas.microsoft.com/office/2006/metadata/properties"/>
+    <ds:schemaRef ds:uri="6bee691b-580a-4f22-af99-da8c03aef6d5"/>
+    <ds:schemaRef ds:uri="1118ae40-0048-497f-8a36-1b36aff8a743"/>
+    <ds:schemaRef ds:uri="http://schemas.microsoft.com/office/2006/documentManagement/types"/>
+    <ds:schemaRef ds:uri="http://schemas.microsoft.com/office/infopath/2007/PartnerControls"/>
+    <ds:schemaRef ds:uri="http://schemas.openxmlformats.org/package/2006/metadata/core-properties"/>
+    <ds:schemaRef ds:uri="http://purl.org/dc/elements/1.1/"/>
+    <ds:schemaRef ds:uri="http://purl.org/dc/terms/"/>
+    <ds:schemaRef ds:uri="http://schemas.microsoft.com/internal/obd"/>
+  </ds:schemaRefs>
+</ds:datastoreItem>
+</file>
+
+<file path=customXml/itemProps2.xml><?xml version="1.0" encoding="utf-8"?>
 <ds:datastoreItem xmlns:ds="http://schemas.openxmlformats.org/officeDocument/2006/customXml" ds:itemID="{D65C59FB-7AFA-414F-BBC5-B6A4EE216398}">
   <ds:schemaRefs>
     <ds:schemaRef ds:uri="http://schemas.openxmlformats.org/officeDocument/2006/bibliography"/>
   </ds:schemaRefs>
 </ds:datastoreItem>
+</file>
+
+<file path=customXml/itemProps3.xml><?xml version="1.0" encoding="utf-8"?>
+<ds:datastoreItem xmlns:ds="http://schemas.openxmlformats.org/officeDocument/2006/customXml" ds:itemID="{DA88C2EC-81D5-492A-9A03-39B0FE35DC1C}">
+  <ds:schemaRefs>
+    <ds:schemaRef ds:uri="http://schemas.microsoft.com/office/2006/metadata/properties"/>
+    <ds:schemaRef ds:uri="http://schemas.microsoft.com/office/infopath/2007/PartnerControls"/>
+    <ds:schemaRef ds:uri="6bee691b-580a-4f22-af99-da8c03aef6d5"/>
+    <ds:schemaRef ds:uri="1118ae40-0048-497f-8a36-1b36aff8a743"/>
+  </ds:schemaRefs>
+</ds:datastoreItem>
+</file>
+
+<file path=customXml/itemProps4.xml><?xml version="1.0" encoding="utf-8"?>
+<ds:datastoreItem xmlns:ds="http://schemas.openxmlformats.org/officeDocument/2006/customXml" ds:itemID="{ACD05907-C507-4568-855A-1483273A9F2A}">
+  <ds:schemaRefs>
+    <ds:schemaRef ds:uri="http://schemas.microsoft.com/sharepoint/v3/contenttype/forms"/>
+  </ds:schemaRefs>
+</ds:datastoreItem>
 </file>
</xml_diff>